<commit_message>
Turpinājums kvalifikācijas dokumenta izstrādei
</commit_message>
<xml_diff>
--- a/KvalifikacijasEksamenaDokumenti/Kvalifikacijas_darbs.docx
+++ b/KvalifikacijasEksamenaDokumenti/Kvalifikacijas_darbs.docx
@@ -361,6 +361,7 @@
               <w:rFonts w:asciiTheme="minorHAnsi" w:eastAsiaTheme="minorEastAsia" w:hAnsiTheme="minorHAnsi" w:cstheme="minorBidi"/>
               <w:noProof/>
               <w:color w:val="auto"/>
+              <w:lang w:val="en-GB"/>
             </w:rPr>
           </w:pPr>
           <w:r>
@@ -372,7 +373,7 @@
           <w:r>
             <w:fldChar w:fldCharType="separate"/>
           </w:r>
-          <w:hyperlink w:anchor="_Toc183174479" w:history="1">
+          <w:hyperlink w:anchor="_Toc187411971" w:history="1">
             <w:r>
               <w:rPr>
                 <w:rStyle w:val="Hyperlink"/>
@@ -399,7 +400,7 @@
                 <w:noProof/>
                 <w:webHidden/>
               </w:rPr>
-              <w:instrText xml:space="preserve"> PAGEREF _Toc183174479 \h </w:instrText>
+              <w:instrText xml:space="preserve"> PAGEREF _Toc187411971 \h </w:instrText>
             </w:r>
             <w:r>
               <w:rPr>
@@ -437,9 +438,10 @@
               <w:rFonts w:asciiTheme="minorHAnsi" w:eastAsiaTheme="minorEastAsia" w:hAnsiTheme="minorHAnsi" w:cstheme="minorBidi"/>
               <w:noProof/>
               <w:color w:val="auto"/>
+              <w:lang w:val="en-GB"/>
             </w:rPr>
           </w:pPr>
-          <w:hyperlink w:anchor="_Toc183174480" w:history="1">
+          <w:hyperlink w:anchor="_Toc187411972" w:history="1">
             <w:r>
               <w:rPr>
                 <w:rStyle w:val="Hyperlink"/>
@@ -466,7 +468,7 @@
                 <w:noProof/>
                 <w:webHidden/>
               </w:rPr>
-              <w:instrText xml:space="preserve"> PAGEREF _Toc183174480 \h </w:instrText>
+              <w:instrText xml:space="preserve"> PAGEREF _Toc187411972 \h </w:instrText>
             </w:r>
             <w:r>
               <w:rPr>
@@ -504,9 +506,10 @@
               <w:rFonts w:asciiTheme="minorHAnsi" w:eastAsiaTheme="minorEastAsia" w:hAnsiTheme="minorHAnsi" w:cstheme="minorBidi"/>
               <w:noProof/>
               <w:color w:val="auto"/>
+              <w:lang w:val="en-GB"/>
             </w:rPr>
           </w:pPr>
-          <w:hyperlink w:anchor="_Toc183174481" w:history="1">
+          <w:hyperlink w:anchor="_Toc187411973" w:history="1">
             <w:r>
               <w:rPr>
                 <w:rStyle w:val="Hyperlink"/>
@@ -533,7 +536,7 @@
                 <w:noProof/>
                 <w:webHidden/>
               </w:rPr>
-              <w:instrText xml:space="preserve"> PAGEREF _Toc183174481 \h </w:instrText>
+              <w:instrText xml:space="preserve"> PAGEREF _Toc187411973 \h </w:instrText>
             </w:r>
             <w:r>
               <w:rPr>
@@ -554,6 +557,650 @@
                 <w:webHidden/>
               </w:rPr>
               <w:t>7</w:t>
+            </w:r>
+            <w:r>
+              <w:rPr>
+                <w:noProof/>
+                <w:webHidden/>
+              </w:rPr>
+              <w:fldChar w:fldCharType="end"/>
+            </w:r>
+          </w:hyperlink>
+        </w:p>
+        <w:p>
+          <w:pPr>
+            <w:pStyle w:val="TOC2"/>
+            <w:rPr>
+              <w:rFonts w:asciiTheme="minorHAnsi" w:eastAsiaTheme="minorEastAsia" w:hAnsiTheme="minorHAnsi" w:cstheme="minorBidi"/>
+              <w:noProof/>
+              <w:color w:val="auto"/>
+              <w:lang w:val="en-GB"/>
+            </w:rPr>
+          </w:pPr>
+          <w:hyperlink w:anchor="_Toc187411974" w:history="1">
+            <w:r>
+              <w:rPr>
+                <w:rStyle w:val="Hyperlink"/>
+                <w:noProof/>
+              </w:rPr>
+              <w:t>2.1. Produkta perspektīva</w:t>
+            </w:r>
+            <w:r>
+              <w:rPr>
+                <w:noProof/>
+                <w:webHidden/>
+              </w:rPr>
+              <w:tab/>
+            </w:r>
+            <w:r>
+              <w:rPr>
+                <w:noProof/>
+                <w:webHidden/>
+              </w:rPr>
+              <w:fldChar w:fldCharType="begin"/>
+            </w:r>
+            <w:r>
+              <w:rPr>
+                <w:noProof/>
+                <w:webHidden/>
+              </w:rPr>
+              <w:instrText xml:space="preserve"> PAGEREF _Toc187411974 \h </w:instrText>
+            </w:r>
+            <w:r>
+              <w:rPr>
+                <w:noProof/>
+                <w:webHidden/>
+              </w:rPr>
+            </w:r>
+            <w:r>
+              <w:rPr>
+                <w:noProof/>
+                <w:webHidden/>
+              </w:rPr>
+              <w:fldChar w:fldCharType="separate"/>
+            </w:r>
+            <w:r>
+              <w:rPr>
+                <w:noProof/>
+                <w:webHidden/>
+              </w:rPr>
+              <w:t>7</w:t>
+            </w:r>
+            <w:r>
+              <w:rPr>
+                <w:noProof/>
+                <w:webHidden/>
+              </w:rPr>
+              <w:fldChar w:fldCharType="end"/>
+            </w:r>
+          </w:hyperlink>
+        </w:p>
+        <w:p>
+          <w:pPr>
+            <w:pStyle w:val="TOC2"/>
+            <w:rPr>
+              <w:rFonts w:asciiTheme="minorHAnsi" w:eastAsiaTheme="minorEastAsia" w:hAnsiTheme="minorHAnsi" w:cstheme="minorBidi"/>
+              <w:noProof/>
+              <w:color w:val="auto"/>
+              <w:lang w:val="en-GB"/>
+            </w:rPr>
+          </w:pPr>
+          <w:hyperlink w:anchor="_Toc187411975" w:history="1">
+            <w:r>
+              <w:rPr>
+                <w:rStyle w:val="Hyperlink"/>
+                <w:noProof/>
+              </w:rPr>
+              <w:t>2.2. Sistēmas funkcionālas prasības</w:t>
+            </w:r>
+            <w:r>
+              <w:rPr>
+                <w:noProof/>
+                <w:webHidden/>
+              </w:rPr>
+              <w:tab/>
+            </w:r>
+            <w:r>
+              <w:rPr>
+                <w:noProof/>
+                <w:webHidden/>
+              </w:rPr>
+              <w:fldChar w:fldCharType="begin"/>
+            </w:r>
+            <w:r>
+              <w:rPr>
+                <w:noProof/>
+                <w:webHidden/>
+              </w:rPr>
+              <w:instrText xml:space="preserve"> PAGEREF _Toc187411975 \h </w:instrText>
+            </w:r>
+            <w:r>
+              <w:rPr>
+                <w:noProof/>
+                <w:webHidden/>
+              </w:rPr>
+            </w:r>
+            <w:r>
+              <w:rPr>
+                <w:noProof/>
+                <w:webHidden/>
+              </w:rPr>
+              <w:fldChar w:fldCharType="separate"/>
+            </w:r>
+            <w:r>
+              <w:rPr>
+                <w:noProof/>
+                <w:webHidden/>
+              </w:rPr>
+              <w:t>7</w:t>
+            </w:r>
+            <w:r>
+              <w:rPr>
+                <w:noProof/>
+                <w:webHidden/>
+              </w:rPr>
+              <w:fldChar w:fldCharType="end"/>
+            </w:r>
+          </w:hyperlink>
+        </w:p>
+        <w:p>
+          <w:pPr>
+            <w:pStyle w:val="TOC2"/>
+            <w:rPr>
+              <w:rFonts w:asciiTheme="minorHAnsi" w:eastAsiaTheme="minorEastAsia" w:hAnsiTheme="minorHAnsi" w:cstheme="minorBidi"/>
+              <w:noProof/>
+              <w:color w:val="auto"/>
+              <w:lang w:val="en-GB"/>
+            </w:rPr>
+          </w:pPr>
+          <w:hyperlink w:anchor="_Toc187411976" w:history="1">
+            <w:r>
+              <w:rPr>
+                <w:rStyle w:val="Hyperlink"/>
+                <w:noProof/>
+              </w:rPr>
+              <w:t>2.3  Sistēmas nefunkcionālas prasības</w:t>
+            </w:r>
+            <w:r>
+              <w:rPr>
+                <w:noProof/>
+                <w:webHidden/>
+              </w:rPr>
+              <w:tab/>
+            </w:r>
+            <w:r>
+              <w:rPr>
+                <w:noProof/>
+                <w:webHidden/>
+              </w:rPr>
+              <w:fldChar w:fldCharType="begin"/>
+            </w:r>
+            <w:r>
+              <w:rPr>
+                <w:noProof/>
+                <w:webHidden/>
+              </w:rPr>
+              <w:instrText xml:space="preserve"> PAGEREF _Toc187411976 \h </w:instrText>
+            </w:r>
+            <w:r>
+              <w:rPr>
+                <w:noProof/>
+                <w:webHidden/>
+              </w:rPr>
+            </w:r>
+            <w:r>
+              <w:rPr>
+                <w:noProof/>
+                <w:webHidden/>
+              </w:rPr>
+              <w:fldChar w:fldCharType="separate"/>
+            </w:r>
+            <w:r>
+              <w:rPr>
+                <w:noProof/>
+                <w:webHidden/>
+              </w:rPr>
+              <w:t>15</w:t>
+            </w:r>
+            <w:r>
+              <w:rPr>
+                <w:noProof/>
+                <w:webHidden/>
+              </w:rPr>
+              <w:fldChar w:fldCharType="end"/>
+            </w:r>
+          </w:hyperlink>
+        </w:p>
+        <w:p>
+          <w:pPr>
+            <w:pStyle w:val="TOC3"/>
+            <w:tabs>
+              <w:tab w:val="left" w:pos="2051"/>
+              <w:tab w:val="right" w:leader="dot" w:pos="9344"/>
+            </w:tabs>
+            <w:rPr>
+              <w:rFonts w:asciiTheme="minorHAnsi" w:eastAsiaTheme="minorEastAsia" w:hAnsiTheme="minorHAnsi" w:cstheme="minorBidi"/>
+              <w:noProof/>
+              <w:color w:val="auto"/>
+              <w:lang w:val="en-GB"/>
+            </w:rPr>
+          </w:pPr>
+          <w:hyperlink w:anchor="_Toc187411977" w:history="1">
+            <w:r>
+              <w:rPr>
+                <w:rStyle w:val="Hyperlink"/>
+                <w:noProof/>
+              </w:rPr>
+              <w:t>2.3.1</w:t>
+            </w:r>
+            <w:r>
+              <w:rPr>
+                <w:rFonts w:asciiTheme="minorHAnsi" w:eastAsiaTheme="minorEastAsia" w:hAnsiTheme="minorHAnsi" w:cstheme="minorBidi"/>
+                <w:noProof/>
+                <w:color w:val="auto"/>
+                <w:lang w:val="en-GB"/>
+              </w:rPr>
+              <w:tab/>
+            </w:r>
+            <w:r>
+              <w:rPr>
+                <w:rStyle w:val="Hyperlink"/>
+                <w:noProof/>
+              </w:rPr>
+              <w:t>Valoda</w:t>
+            </w:r>
+            <w:r>
+              <w:rPr>
+                <w:noProof/>
+                <w:webHidden/>
+              </w:rPr>
+              <w:tab/>
+            </w:r>
+            <w:r>
+              <w:rPr>
+                <w:noProof/>
+                <w:webHidden/>
+              </w:rPr>
+              <w:fldChar w:fldCharType="begin"/>
+            </w:r>
+            <w:r>
+              <w:rPr>
+                <w:noProof/>
+                <w:webHidden/>
+              </w:rPr>
+              <w:instrText xml:space="preserve"> PAGEREF _Toc187411977 \h </w:instrText>
+            </w:r>
+            <w:r>
+              <w:rPr>
+                <w:noProof/>
+                <w:webHidden/>
+              </w:rPr>
+            </w:r>
+            <w:r>
+              <w:rPr>
+                <w:noProof/>
+                <w:webHidden/>
+              </w:rPr>
+              <w:fldChar w:fldCharType="separate"/>
+            </w:r>
+            <w:r>
+              <w:rPr>
+                <w:noProof/>
+                <w:webHidden/>
+              </w:rPr>
+              <w:t>15</w:t>
+            </w:r>
+            <w:r>
+              <w:rPr>
+                <w:noProof/>
+                <w:webHidden/>
+              </w:rPr>
+              <w:fldChar w:fldCharType="end"/>
+            </w:r>
+          </w:hyperlink>
+        </w:p>
+        <w:p>
+          <w:pPr>
+            <w:pStyle w:val="TOC3"/>
+            <w:tabs>
+              <w:tab w:val="left" w:pos="2051"/>
+              <w:tab w:val="right" w:leader="dot" w:pos="9344"/>
+            </w:tabs>
+            <w:rPr>
+              <w:rFonts w:asciiTheme="minorHAnsi" w:eastAsiaTheme="minorEastAsia" w:hAnsiTheme="minorHAnsi" w:cstheme="minorBidi"/>
+              <w:noProof/>
+              <w:color w:val="auto"/>
+              <w:lang w:val="en-GB"/>
+            </w:rPr>
+          </w:pPr>
+          <w:hyperlink w:anchor="_Toc187411978" w:history="1">
+            <w:r>
+              <w:rPr>
+                <w:rStyle w:val="Hyperlink"/>
+                <w:noProof/>
+              </w:rPr>
+              <w:t>2.3.2</w:t>
+            </w:r>
+            <w:r>
+              <w:rPr>
+                <w:rFonts w:asciiTheme="minorHAnsi" w:eastAsiaTheme="minorEastAsia" w:hAnsiTheme="minorHAnsi" w:cstheme="minorBidi"/>
+                <w:noProof/>
+                <w:color w:val="auto"/>
+                <w:lang w:val="en-GB"/>
+              </w:rPr>
+              <w:tab/>
+            </w:r>
+            <w:r>
+              <w:rPr>
+                <w:rStyle w:val="Hyperlink"/>
+                <w:noProof/>
+              </w:rPr>
+              <w:t>Saskaņotība</w:t>
+            </w:r>
+            <w:r>
+              <w:rPr>
+                <w:noProof/>
+                <w:webHidden/>
+              </w:rPr>
+              <w:tab/>
+            </w:r>
+            <w:r>
+              <w:rPr>
+                <w:noProof/>
+                <w:webHidden/>
+              </w:rPr>
+              <w:fldChar w:fldCharType="begin"/>
+            </w:r>
+            <w:r>
+              <w:rPr>
+                <w:noProof/>
+                <w:webHidden/>
+              </w:rPr>
+              <w:instrText xml:space="preserve"> PAGEREF _Toc187411978 \h </w:instrText>
+            </w:r>
+            <w:r>
+              <w:rPr>
+                <w:noProof/>
+                <w:webHidden/>
+              </w:rPr>
+            </w:r>
+            <w:r>
+              <w:rPr>
+                <w:noProof/>
+                <w:webHidden/>
+              </w:rPr>
+              <w:fldChar w:fldCharType="separate"/>
+            </w:r>
+            <w:r>
+              <w:rPr>
+                <w:noProof/>
+                <w:webHidden/>
+              </w:rPr>
+              <w:t>15</w:t>
+            </w:r>
+            <w:r>
+              <w:rPr>
+                <w:noProof/>
+                <w:webHidden/>
+              </w:rPr>
+              <w:fldChar w:fldCharType="end"/>
+            </w:r>
+          </w:hyperlink>
+        </w:p>
+        <w:p>
+          <w:pPr>
+            <w:pStyle w:val="TOC3"/>
+            <w:tabs>
+              <w:tab w:val="left" w:pos="2051"/>
+              <w:tab w:val="right" w:leader="dot" w:pos="9344"/>
+            </w:tabs>
+            <w:rPr>
+              <w:rFonts w:asciiTheme="minorHAnsi" w:eastAsiaTheme="minorEastAsia" w:hAnsiTheme="minorHAnsi" w:cstheme="minorBidi"/>
+              <w:noProof/>
+              <w:color w:val="auto"/>
+              <w:lang w:val="en-GB"/>
+            </w:rPr>
+          </w:pPr>
+          <w:hyperlink w:anchor="_Toc187411979" w:history="1">
+            <w:r>
+              <w:rPr>
+                <w:rStyle w:val="Hyperlink"/>
+                <w:noProof/>
+              </w:rPr>
+              <w:t>2.3.3</w:t>
+            </w:r>
+            <w:r>
+              <w:rPr>
+                <w:rFonts w:asciiTheme="minorHAnsi" w:eastAsiaTheme="minorEastAsia" w:hAnsiTheme="minorHAnsi" w:cstheme="minorBidi"/>
+                <w:noProof/>
+                <w:color w:val="auto"/>
+                <w:lang w:val="en-GB"/>
+              </w:rPr>
+              <w:tab/>
+            </w:r>
+            <w:r>
+              <w:rPr>
+                <w:rStyle w:val="Hyperlink"/>
+                <w:noProof/>
+              </w:rPr>
+              <w:t>Vizuālais izskats</w:t>
+            </w:r>
+            <w:r>
+              <w:rPr>
+                <w:noProof/>
+                <w:webHidden/>
+              </w:rPr>
+              <w:tab/>
+            </w:r>
+            <w:r>
+              <w:rPr>
+                <w:noProof/>
+                <w:webHidden/>
+              </w:rPr>
+              <w:fldChar w:fldCharType="begin"/>
+            </w:r>
+            <w:r>
+              <w:rPr>
+                <w:noProof/>
+                <w:webHidden/>
+              </w:rPr>
+              <w:instrText xml:space="preserve"> PAGEREF _Toc187411979 \h </w:instrText>
+            </w:r>
+            <w:r>
+              <w:rPr>
+                <w:noProof/>
+                <w:webHidden/>
+              </w:rPr>
+            </w:r>
+            <w:r>
+              <w:rPr>
+                <w:noProof/>
+                <w:webHidden/>
+              </w:rPr>
+              <w:fldChar w:fldCharType="separate"/>
+            </w:r>
+            <w:r>
+              <w:rPr>
+                <w:noProof/>
+                <w:webHidden/>
+              </w:rPr>
+              <w:t>15</w:t>
+            </w:r>
+            <w:r>
+              <w:rPr>
+                <w:noProof/>
+                <w:webHidden/>
+              </w:rPr>
+              <w:fldChar w:fldCharType="end"/>
+            </w:r>
+          </w:hyperlink>
+        </w:p>
+        <w:p>
+          <w:pPr>
+            <w:pStyle w:val="TOC3"/>
+            <w:tabs>
+              <w:tab w:val="left" w:pos="2051"/>
+              <w:tab w:val="right" w:leader="dot" w:pos="9344"/>
+            </w:tabs>
+            <w:rPr>
+              <w:rFonts w:asciiTheme="minorHAnsi" w:eastAsiaTheme="minorEastAsia" w:hAnsiTheme="minorHAnsi" w:cstheme="minorBidi"/>
+              <w:noProof/>
+              <w:color w:val="auto"/>
+              <w:lang w:val="en-GB"/>
+            </w:rPr>
+          </w:pPr>
+          <w:hyperlink w:anchor="_Toc187411980" w:history="1">
+            <w:r>
+              <w:rPr>
+                <w:rStyle w:val="Hyperlink"/>
+                <w:noProof/>
+              </w:rPr>
+              <w:t>2.3.4</w:t>
+            </w:r>
+            <w:r>
+              <w:rPr>
+                <w:rFonts w:asciiTheme="minorHAnsi" w:eastAsiaTheme="minorEastAsia" w:hAnsiTheme="minorHAnsi" w:cstheme="minorBidi"/>
+                <w:noProof/>
+                <w:color w:val="auto"/>
+                <w:lang w:val="en-GB"/>
+              </w:rPr>
+              <w:tab/>
+            </w:r>
+            <w:r>
+              <w:rPr>
+                <w:rStyle w:val="Hyperlink"/>
+                <w:noProof/>
+              </w:rPr>
+              <w:t>Datorspēles optimizācija</w:t>
+            </w:r>
+            <w:r>
+              <w:rPr>
+                <w:noProof/>
+                <w:webHidden/>
+              </w:rPr>
+              <w:tab/>
+            </w:r>
+            <w:r>
+              <w:rPr>
+                <w:noProof/>
+                <w:webHidden/>
+              </w:rPr>
+              <w:fldChar w:fldCharType="begin"/>
+            </w:r>
+            <w:r>
+              <w:rPr>
+                <w:noProof/>
+                <w:webHidden/>
+              </w:rPr>
+              <w:instrText xml:space="preserve"> PAGEREF _Toc187411980 \h </w:instrText>
+            </w:r>
+            <w:r>
+              <w:rPr>
+                <w:noProof/>
+                <w:webHidden/>
+              </w:rPr>
+            </w:r>
+            <w:r>
+              <w:rPr>
+                <w:noProof/>
+                <w:webHidden/>
+              </w:rPr>
+              <w:fldChar w:fldCharType="separate"/>
+            </w:r>
+            <w:r>
+              <w:rPr>
+                <w:noProof/>
+                <w:webHidden/>
+              </w:rPr>
+              <w:t>15</w:t>
+            </w:r>
+            <w:r>
+              <w:rPr>
+                <w:noProof/>
+                <w:webHidden/>
+              </w:rPr>
+              <w:fldChar w:fldCharType="end"/>
+            </w:r>
+          </w:hyperlink>
+        </w:p>
+        <w:p>
+          <w:pPr>
+            <w:pStyle w:val="TOC3"/>
+            <w:tabs>
+              <w:tab w:val="left" w:pos="2051"/>
+              <w:tab w:val="right" w:leader="dot" w:pos="9344"/>
+            </w:tabs>
+            <w:rPr>
+              <w:rFonts w:asciiTheme="minorHAnsi" w:eastAsiaTheme="minorEastAsia" w:hAnsiTheme="minorHAnsi" w:cstheme="minorBidi"/>
+              <w:noProof/>
+              <w:color w:val="auto"/>
+              <w:lang w:val="en-GB"/>
+            </w:rPr>
+          </w:pPr>
+          <w:hyperlink w:anchor="_Toc187411981" w:history="1">
+            <w:r>
+              <w:rPr>
+                <w:rStyle w:val="Hyperlink"/>
+                <w:noProof/>
+              </w:rPr>
+              <w:t>2.3.5</w:t>
+            </w:r>
+            <w:r>
+              <w:rPr>
+                <w:rFonts w:asciiTheme="minorHAnsi" w:eastAsiaTheme="minorEastAsia" w:hAnsiTheme="minorHAnsi" w:cstheme="minorBidi"/>
+                <w:noProof/>
+                <w:color w:val="auto"/>
+                <w:lang w:val="en-GB"/>
+              </w:rPr>
+              <w:tab/>
+            </w:r>
+            <w:r>
+              <w:rPr>
+                <w:rStyle w:val="Hyperlink"/>
+                <w:noProof/>
+              </w:rPr>
+              <w:t>Spēles platforma</w:t>
+            </w:r>
+            <w:r>
+              <w:rPr>
+                <w:noProof/>
+                <w:webHidden/>
+              </w:rPr>
+              <w:tab/>
+            </w:r>
+            <w:r>
+              <w:rPr>
+                <w:noProof/>
+                <w:webHidden/>
+              </w:rPr>
+              <w:fldChar w:fldCharType="begin"/>
+            </w:r>
+            <w:r>
+              <w:rPr>
+                <w:noProof/>
+                <w:webHidden/>
+              </w:rPr>
+              <w:instrText xml:space="preserve"> PAGEREF _Toc187411981 \h </w:instrText>
+            </w:r>
+            <w:r>
+              <w:rPr>
+                <w:noProof/>
+                <w:webHidden/>
+              </w:rPr>
+            </w:r>
+            <w:r>
+              <w:rPr>
+                <w:noProof/>
+                <w:webHidden/>
+              </w:rPr>
+              <w:fldChar w:fldCharType="separate"/>
+            </w:r>
+            <w:r>
+              <w:rPr>
+                <w:noProof/>
+                <w:webHidden/>
+              </w:rPr>
+              <w:t>15</w:t>
             </w:r>
             <w:r>
               <w:rPr>
@@ -568,31 +1215,48 @@
           <w:pPr>
             <w:pStyle w:val="TOC2"/>
             <w:tabs>
-              <w:tab w:val="right" w:leader="dot" w:pos="9344"/>
+              <w:tab w:val="left" w:pos="1440"/>
             </w:tabs>
             <w:rPr>
               <w:rFonts w:asciiTheme="minorHAnsi" w:eastAsiaTheme="minorEastAsia" w:hAnsiTheme="minorHAnsi" w:cstheme="minorBidi"/>
               <w:noProof/>
               <w:color w:val="auto"/>
+              <w:lang w:val="en-GB"/>
             </w:rPr>
           </w:pPr>
-          <w:hyperlink w:anchor="_Toc183174482" w:history="1">
+          <w:hyperlink w:anchor="_Toc187411982" w:history="1">
             <w:r>
               <w:rPr>
                 <w:rStyle w:val="Hyperlink"/>
                 <w:noProof/>
               </w:rPr>
-              <w:t>2.1. Produkta perspektīva</w:t>
-            </w:r>
-            <w:r>
-              <w:rPr>
-                <w:noProof/>
-                <w:webHidden/>
+              <w:t>2.4</w:t>
+            </w:r>
+            <w:r>
+              <w:rPr>
+                <w:rFonts w:asciiTheme="minorHAnsi" w:eastAsiaTheme="minorEastAsia" w:hAnsiTheme="minorHAnsi" w:cstheme="minorBidi"/>
+                <w:noProof/>
+                <w:color w:val="auto"/>
+                <w:lang w:val="en-GB"/>
               </w:rPr>
               <w:tab/>
             </w:r>
             <w:r>
               <w:rPr>
+                <w:rStyle w:val="Hyperlink"/>
+                <w:noProof/>
+              </w:rPr>
+              <w:t>Gala lietotāja raksturiezīmes</w:t>
+            </w:r>
+            <w:r>
+              <w:rPr>
+                <w:noProof/>
+                <w:webHidden/>
+              </w:rPr>
+              <w:tab/>
+            </w:r>
+            <w:r>
+              <w:rPr>
                 <w:noProof/>
                 <w:webHidden/>
               </w:rPr>
@@ -603,7 +1267,7 @@
                 <w:noProof/>
                 <w:webHidden/>
               </w:rPr>
-              <w:instrText xml:space="preserve"> PAGEREF _Toc183174482 \h </w:instrText>
+              <w:instrText xml:space="preserve"> PAGEREF _Toc187411982 \h </w:instrText>
             </w:r>
             <w:r>
               <w:rPr>
@@ -623,217 +1287,7 @@
                 <w:noProof/>
                 <w:webHidden/>
               </w:rPr>
-              <w:t>7</w:t>
-            </w:r>
-            <w:r>
-              <w:rPr>
-                <w:noProof/>
-                <w:webHidden/>
-              </w:rPr>
-              <w:fldChar w:fldCharType="end"/>
-            </w:r>
-          </w:hyperlink>
-        </w:p>
-        <w:p>
-          <w:pPr>
-            <w:pStyle w:val="TOC2"/>
-            <w:tabs>
-              <w:tab w:val="right" w:leader="dot" w:pos="9344"/>
-            </w:tabs>
-            <w:rPr>
-              <w:rFonts w:asciiTheme="minorHAnsi" w:eastAsiaTheme="minorEastAsia" w:hAnsiTheme="minorHAnsi" w:cstheme="minorBidi"/>
-              <w:noProof/>
-              <w:color w:val="auto"/>
-            </w:rPr>
-          </w:pPr>
-          <w:hyperlink w:anchor="_Toc183174483" w:history="1">
-            <w:r>
-              <w:rPr>
-                <w:rStyle w:val="Hyperlink"/>
-                <w:noProof/>
-              </w:rPr>
-              <w:t>2.2. Sistēmas funckionālas prasības</w:t>
-            </w:r>
-            <w:r>
-              <w:rPr>
-                <w:noProof/>
-                <w:webHidden/>
-              </w:rPr>
-              <w:tab/>
-            </w:r>
-            <w:r>
-              <w:rPr>
-                <w:noProof/>
-                <w:webHidden/>
-              </w:rPr>
-              <w:fldChar w:fldCharType="begin"/>
-            </w:r>
-            <w:r>
-              <w:rPr>
-                <w:noProof/>
-                <w:webHidden/>
-              </w:rPr>
-              <w:instrText xml:space="preserve"> PAGEREF _Toc183174483 \h </w:instrText>
-            </w:r>
-            <w:r>
-              <w:rPr>
-                <w:noProof/>
-                <w:webHidden/>
-              </w:rPr>
-            </w:r>
-            <w:r>
-              <w:rPr>
-                <w:noProof/>
-                <w:webHidden/>
-              </w:rPr>
-              <w:fldChar w:fldCharType="separate"/>
-            </w:r>
-            <w:r>
-              <w:rPr>
-                <w:noProof/>
-                <w:webHidden/>
-              </w:rPr>
-              <w:t>7</w:t>
-            </w:r>
-            <w:r>
-              <w:rPr>
-                <w:noProof/>
-                <w:webHidden/>
-              </w:rPr>
-              <w:fldChar w:fldCharType="end"/>
-            </w:r>
-          </w:hyperlink>
-        </w:p>
-        <w:p>
-          <w:pPr>
-            <w:pStyle w:val="TOC2"/>
-            <w:tabs>
-              <w:tab w:val="right" w:leader="dot" w:pos="9344"/>
-            </w:tabs>
-            <w:rPr>
-              <w:rFonts w:asciiTheme="minorHAnsi" w:eastAsiaTheme="minorEastAsia" w:hAnsiTheme="minorHAnsi" w:cstheme="minorBidi"/>
-              <w:noProof/>
-              <w:color w:val="auto"/>
-            </w:rPr>
-          </w:pPr>
-          <w:hyperlink w:anchor="_Toc183174484" w:history="1">
-            <w:r>
-              <w:rPr>
-                <w:rStyle w:val="Hyperlink"/>
-                <w:noProof/>
-              </w:rPr>
-              <w:t>2.3. Sistēmas nefunkcionālas prasības</w:t>
-            </w:r>
-            <w:r>
-              <w:rPr>
-                <w:noProof/>
-                <w:webHidden/>
-              </w:rPr>
-              <w:tab/>
-            </w:r>
-            <w:r>
-              <w:rPr>
-                <w:noProof/>
-                <w:webHidden/>
-              </w:rPr>
-              <w:fldChar w:fldCharType="begin"/>
-            </w:r>
-            <w:r>
-              <w:rPr>
-                <w:noProof/>
-                <w:webHidden/>
-              </w:rPr>
-              <w:instrText xml:space="preserve"> PAGEREF _Toc183174484 \h </w:instrText>
-            </w:r>
-            <w:r>
-              <w:rPr>
-                <w:noProof/>
-                <w:webHidden/>
-              </w:rPr>
-            </w:r>
-            <w:r>
-              <w:rPr>
-                <w:noProof/>
-                <w:webHidden/>
-              </w:rPr>
-              <w:fldChar w:fldCharType="separate"/>
-            </w:r>
-            <w:r>
-              <w:rPr>
-                <w:noProof/>
-                <w:webHidden/>
-              </w:rPr>
-              <w:t>15</w:t>
-            </w:r>
-            <w:r>
-              <w:rPr>
-                <w:noProof/>
-                <w:webHidden/>
-              </w:rPr>
-              <w:fldChar w:fldCharType="end"/>
-            </w:r>
-          </w:hyperlink>
-        </w:p>
-        <w:p>
-          <w:pPr>
-            <w:pStyle w:val="TOC2"/>
-            <w:tabs>
-              <w:tab w:val="right" w:leader="dot" w:pos="9344"/>
-            </w:tabs>
-            <w:rPr>
-              <w:rFonts w:asciiTheme="minorHAnsi" w:eastAsiaTheme="minorEastAsia" w:hAnsiTheme="minorHAnsi" w:cstheme="minorBidi"/>
-              <w:noProof/>
-              <w:color w:val="auto"/>
-            </w:rPr>
-          </w:pPr>
-          <w:hyperlink w:anchor="_Toc183174485" w:history="1">
-            <w:r>
-              <w:rPr>
-                <w:rStyle w:val="Hyperlink"/>
-                <w:noProof/>
-              </w:rPr>
-              <w:t>2.4. Gala lietotāja raksturiezīmes</w:t>
-            </w:r>
-            <w:r>
-              <w:rPr>
-                <w:noProof/>
-                <w:webHidden/>
-              </w:rPr>
-              <w:tab/>
-            </w:r>
-            <w:r>
-              <w:rPr>
-                <w:noProof/>
-                <w:webHidden/>
-              </w:rPr>
-              <w:fldChar w:fldCharType="begin"/>
-            </w:r>
-            <w:r>
-              <w:rPr>
-                <w:noProof/>
-                <w:webHidden/>
-              </w:rPr>
-              <w:instrText xml:space="preserve"> PAGEREF _Toc183174485 \h </w:instrText>
-            </w:r>
-            <w:r>
-              <w:rPr>
-                <w:noProof/>
-                <w:webHidden/>
-              </w:rPr>
-            </w:r>
-            <w:r>
-              <w:rPr>
-                <w:noProof/>
-                <w:webHidden/>
-              </w:rPr>
-              <w:fldChar w:fldCharType="separate"/>
-            </w:r>
-            <w:r>
-              <w:rPr>
-                <w:noProof/>
-                <w:webHidden/>
-              </w:rPr>
-              <w:t>15</w:t>
+              <w:t>16</w:t>
             </w:r>
             <w:r>
               <w:rPr>
@@ -851,9 +1305,10 @@
               <w:rFonts w:asciiTheme="minorHAnsi" w:eastAsiaTheme="minorEastAsia" w:hAnsiTheme="minorHAnsi" w:cstheme="minorBidi"/>
               <w:noProof/>
               <w:color w:val="auto"/>
+              <w:lang w:val="en-GB"/>
             </w:rPr>
           </w:pPr>
-          <w:hyperlink w:anchor="_Toc183174486" w:history="1">
+          <w:hyperlink w:anchor="_Toc187411983" w:history="1">
             <w:r>
               <w:rPr>
                 <w:rStyle w:val="Hyperlink"/>
@@ -880,7 +1335,7 @@
                 <w:noProof/>
                 <w:webHidden/>
               </w:rPr>
-              <w:instrText xml:space="preserve"> PAGEREF _Toc183174486 \h </w:instrText>
+              <w:instrText xml:space="preserve"> PAGEREF _Toc187411983 \h </w:instrText>
             </w:r>
             <w:r>
               <w:rPr>
@@ -900,7 +1355,7 @@
                 <w:noProof/>
                 <w:webHidden/>
               </w:rPr>
-              <w:t>16</w:t>
+              <w:t>17</w:t>
             </w:r>
             <w:r>
               <w:rPr>
@@ -914,16 +1369,14 @@
         <w:p>
           <w:pPr>
             <w:pStyle w:val="TOC2"/>
-            <w:tabs>
-              <w:tab w:val="right" w:leader="dot" w:pos="9344"/>
-            </w:tabs>
             <w:rPr>
               <w:rFonts w:asciiTheme="minorHAnsi" w:eastAsiaTheme="minorEastAsia" w:hAnsiTheme="minorHAnsi" w:cstheme="minorBidi"/>
               <w:noProof/>
               <w:color w:val="auto"/>
+              <w:lang w:val="en-GB"/>
             </w:rPr>
           </w:pPr>
-          <w:hyperlink w:anchor="_Toc183174487" w:history="1">
+          <w:hyperlink w:anchor="_Toc187411984" w:history="1">
             <w:r>
               <w:rPr>
                 <w:rStyle w:val="Hyperlink"/>
@@ -950,7 +1403,7 @@
                 <w:noProof/>
                 <w:webHidden/>
               </w:rPr>
-              <w:instrText xml:space="preserve"> PAGEREF _Toc183174487 \h </w:instrText>
+              <w:instrText xml:space="preserve"> PAGEREF _Toc187411984 \h </w:instrText>
             </w:r>
             <w:r>
               <w:rPr>
@@ -970,7 +1423,7 @@
                 <w:noProof/>
                 <w:webHidden/>
               </w:rPr>
-              <w:t>16</w:t>
+              <w:t>17</w:t>
             </w:r>
             <w:r>
               <w:rPr>
@@ -984,16 +1437,14 @@
         <w:p>
           <w:pPr>
             <w:pStyle w:val="TOC2"/>
-            <w:tabs>
-              <w:tab w:val="right" w:leader="dot" w:pos="9344"/>
-            </w:tabs>
             <w:rPr>
               <w:rFonts w:asciiTheme="minorHAnsi" w:eastAsiaTheme="minorEastAsia" w:hAnsiTheme="minorHAnsi" w:cstheme="minorBidi"/>
               <w:noProof/>
               <w:color w:val="auto"/>
+              <w:lang w:val="en-GB"/>
             </w:rPr>
           </w:pPr>
-          <w:hyperlink w:anchor="_Toc183174488" w:history="1">
+          <w:hyperlink w:anchor="_Toc187411985" w:history="1">
             <w:r>
               <w:rPr>
                 <w:rStyle w:val="Hyperlink"/>
@@ -1020,7 +1471,7 @@
                 <w:noProof/>
                 <w:webHidden/>
               </w:rPr>
-              <w:instrText xml:space="preserve"> PAGEREF _Toc183174488 \h </w:instrText>
+              <w:instrText xml:space="preserve"> PAGEREF _Toc187411985 \h </w:instrText>
             </w:r>
             <w:r>
               <w:rPr>
@@ -1040,7 +1491,7 @@
                 <w:noProof/>
                 <w:webHidden/>
               </w:rPr>
-              <w:t>16</w:t>
+              <w:t>17</w:t>
             </w:r>
             <w:r>
               <w:rPr>
@@ -1058,9 +1509,10 @@
               <w:rFonts w:asciiTheme="minorHAnsi" w:eastAsiaTheme="minorEastAsia" w:hAnsiTheme="minorHAnsi" w:cstheme="minorBidi"/>
               <w:noProof/>
               <w:color w:val="auto"/>
+              <w:lang w:val="en-GB"/>
             </w:rPr>
           </w:pPr>
-          <w:hyperlink w:anchor="_Toc183174489" w:history="1">
+          <w:hyperlink w:anchor="_Toc187411986" w:history="1">
             <w:r>
               <w:rPr>
                 <w:rStyle w:val="Hyperlink"/>
@@ -1087,7 +1539,7 @@
                 <w:noProof/>
                 <w:webHidden/>
               </w:rPr>
-              <w:instrText xml:space="preserve"> PAGEREF _Toc183174489 \h </w:instrText>
+              <w:instrText xml:space="preserve"> PAGEREF _Toc187411986 \h </w:instrText>
             </w:r>
             <w:r>
               <w:rPr>
@@ -1107,7 +1559,7 @@
                 <w:noProof/>
                 <w:webHidden/>
               </w:rPr>
-              <w:t>17</w:t>
+              <w:t>18</w:t>
             </w:r>
             <w:r>
               <w:rPr>
@@ -1121,16 +1573,14 @@
         <w:p>
           <w:pPr>
             <w:pStyle w:val="TOC2"/>
-            <w:tabs>
-              <w:tab w:val="right" w:leader="dot" w:pos="9344"/>
-            </w:tabs>
             <w:rPr>
               <w:rFonts w:asciiTheme="minorHAnsi" w:eastAsiaTheme="minorEastAsia" w:hAnsiTheme="minorHAnsi" w:cstheme="minorBidi"/>
               <w:noProof/>
               <w:color w:val="auto"/>
+              <w:lang w:val="en-GB"/>
             </w:rPr>
           </w:pPr>
-          <w:hyperlink w:anchor="_Toc183174490" w:history="1">
+          <w:hyperlink w:anchor="_Toc187411987" w:history="1">
             <w:r>
               <w:rPr>
                 <w:rStyle w:val="Hyperlink"/>
@@ -1157,7 +1607,7 @@
                 <w:noProof/>
                 <w:webHidden/>
               </w:rPr>
-              <w:instrText xml:space="preserve"> PAGEREF _Toc183174490 \h </w:instrText>
+              <w:instrText xml:space="preserve"> PAGEREF _Toc187411987 \h </w:instrText>
             </w:r>
             <w:r>
               <w:rPr>
@@ -1177,7 +1627,7 @@
                 <w:noProof/>
                 <w:webHidden/>
               </w:rPr>
-              <w:t>17</w:t>
+              <w:t>18</w:t>
             </w:r>
             <w:r>
               <w:rPr>
@@ -1195,10 +1645,13 @@
               <w:tab w:val="right" w:leader="dot" w:pos="9344"/>
             </w:tabs>
             <w:rPr>
+              <w:rFonts w:asciiTheme="minorHAnsi" w:eastAsiaTheme="minorEastAsia" w:hAnsiTheme="minorHAnsi" w:cstheme="minorBidi"/>
               <w:noProof/>
+              <w:color w:val="auto"/>
+              <w:lang w:val="en-GB"/>
             </w:rPr>
           </w:pPr>
-          <w:hyperlink w:anchor="_Toc183174491" w:history="1">
+          <w:hyperlink w:anchor="_Toc187411988" w:history="1">
             <w:r>
               <w:rPr>
                 <w:rStyle w:val="Hyperlink"/>
@@ -1225,7 +1678,7 @@
                 <w:noProof/>
                 <w:webHidden/>
               </w:rPr>
-              <w:instrText xml:space="preserve"> PAGEREF _Toc183174491 \h </w:instrText>
+              <w:instrText xml:space="preserve"> PAGEREF _Toc187411988 \h </w:instrText>
             </w:r>
             <w:r>
               <w:rPr>
@@ -1245,7 +1698,7 @@
                 <w:noProof/>
                 <w:webHidden/>
               </w:rPr>
-              <w:t>17</w:t>
+              <w:t>18</w:t>
             </w:r>
             <w:r>
               <w:rPr>
@@ -1263,10 +1716,13 @@
               <w:tab w:val="right" w:leader="dot" w:pos="9344"/>
             </w:tabs>
             <w:rPr>
+              <w:rFonts w:asciiTheme="minorHAnsi" w:eastAsiaTheme="minorEastAsia" w:hAnsiTheme="minorHAnsi" w:cstheme="minorBidi"/>
               <w:noProof/>
+              <w:color w:val="auto"/>
+              <w:lang w:val="en-GB"/>
             </w:rPr>
           </w:pPr>
-          <w:hyperlink w:anchor="_Toc183174492" w:history="1">
+          <w:hyperlink w:anchor="_Toc187411989" w:history="1">
             <w:r>
               <w:rPr>
                 <w:rStyle w:val="Hyperlink"/>
@@ -1293,7 +1749,7 @@
                 <w:noProof/>
                 <w:webHidden/>
               </w:rPr>
-              <w:instrText xml:space="preserve"> PAGEREF _Toc183174492 \h </w:instrText>
+              <w:instrText xml:space="preserve"> PAGEREF _Toc187411989 \h </w:instrText>
             </w:r>
             <w:r>
               <w:rPr>
@@ -1313,7 +1769,7 @@
                 <w:noProof/>
                 <w:webHidden/>
               </w:rPr>
-              <w:t>17</w:t>
+              <w:t>18</w:t>
             </w:r>
             <w:r>
               <w:rPr>
@@ -1327,16 +1783,14 @@
         <w:p>
           <w:pPr>
             <w:pStyle w:val="TOC2"/>
-            <w:tabs>
-              <w:tab w:val="right" w:leader="dot" w:pos="9344"/>
-            </w:tabs>
             <w:rPr>
               <w:rFonts w:asciiTheme="minorHAnsi" w:eastAsiaTheme="minorEastAsia" w:hAnsiTheme="minorHAnsi" w:cstheme="minorBidi"/>
               <w:noProof/>
               <w:color w:val="auto"/>
+              <w:lang w:val="en-GB"/>
             </w:rPr>
           </w:pPr>
-          <w:hyperlink w:anchor="_Toc183174493" w:history="1">
+          <w:hyperlink w:anchor="_Toc187411990" w:history="1">
             <w:r>
               <w:rPr>
                 <w:rStyle w:val="Hyperlink"/>
@@ -1363,7 +1817,7 @@
                 <w:noProof/>
                 <w:webHidden/>
               </w:rPr>
-              <w:instrText xml:space="preserve"> PAGEREF _Toc183174493 \h </w:instrText>
+              <w:instrText xml:space="preserve"> PAGEREF _Toc187411990 \h </w:instrText>
             </w:r>
             <w:r>
               <w:rPr>
@@ -1383,7 +1837,7 @@
                 <w:noProof/>
                 <w:webHidden/>
               </w:rPr>
-              <w:t>17</w:t>
+              <w:t>18</w:t>
             </w:r>
             <w:r>
               <w:rPr>
@@ -1401,10 +1855,13 @@
               <w:tab w:val="right" w:leader="dot" w:pos="9344"/>
             </w:tabs>
             <w:rPr>
+              <w:rFonts w:asciiTheme="minorHAnsi" w:eastAsiaTheme="minorEastAsia" w:hAnsiTheme="minorHAnsi" w:cstheme="minorBidi"/>
               <w:noProof/>
+              <w:color w:val="auto"/>
+              <w:lang w:val="en-GB"/>
             </w:rPr>
           </w:pPr>
-          <w:hyperlink w:anchor="_Toc183174494" w:history="1">
+          <w:hyperlink w:anchor="_Toc187411991" w:history="1">
             <w:r>
               <w:rPr>
                 <w:rStyle w:val="Hyperlink"/>
@@ -1431,7 +1888,7 @@
                 <w:noProof/>
                 <w:webHidden/>
               </w:rPr>
-              <w:instrText xml:space="preserve"> PAGEREF _Toc183174494 \h </w:instrText>
+              <w:instrText xml:space="preserve"> PAGEREF _Toc187411991 \h </w:instrText>
             </w:r>
             <w:r>
               <w:rPr>
@@ -1451,7 +1908,7 @@
                 <w:noProof/>
                 <w:webHidden/>
               </w:rPr>
-              <w:t>17</w:t>
+              <w:t>18</w:t>
             </w:r>
             <w:r>
               <w:rPr>
@@ -1469,10 +1926,13 @@
               <w:tab w:val="right" w:leader="dot" w:pos="9344"/>
             </w:tabs>
             <w:rPr>
+              <w:rFonts w:asciiTheme="minorHAnsi" w:eastAsiaTheme="minorEastAsia" w:hAnsiTheme="minorHAnsi" w:cstheme="minorBidi"/>
               <w:noProof/>
+              <w:color w:val="auto"/>
+              <w:lang w:val="en-GB"/>
             </w:rPr>
           </w:pPr>
-          <w:hyperlink w:anchor="_Toc183174495" w:history="1">
+          <w:hyperlink w:anchor="_Toc187411992" w:history="1">
             <w:r>
               <w:rPr>
                 <w:rStyle w:val="Hyperlink"/>
@@ -1499,7 +1959,7 @@
                 <w:noProof/>
                 <w:webHidden/>
               </w:rPr>
-              <w:instrText xml:space="preserve"> PAGEREF _Toc183174495 \h </w:instrText>
+              <w:instrText xml:space="preserve"> PAGEREF _Toc187411992 \h </w:instrText>
             </w:r>
             <w:r>
               <w:rPr>
@@ -1519,7 +1979,7 @@
                 <w:noProof/>
                 <w:webHidden/>
               </w:rPr>
-              <w:t>17</w:t>
+              <w:t>18</w:t>
             </w:r>
             <w:r>
               <w:rPr>
@@ -1537,10 +1997,13 @@
               <w:tab w:val="right" w:leader="dot" w:pos="9344"/>
             </w:tabs>
             <w:rPr>
+              <w:rFonts w:asciiTheme="minorHAnsi" w:eastAsiaTheme="minorEastAsia" w:hAnsiTheme="minorHAnsi" w:cstheme="minorBidi"/>
               <w:noProof/>
+              <w:color w:val="auto"/>
+              <w:lang w:val="en-GB"/>
             </w:rPr>
           </w:pPr>
-          <w:hyperlink w:anchor="_Toc183174496" w:history="1">
+          <w:hyperlink w:anchor="_Toc187411993" w:history="1">
             <w:r>
               <w:rPr>
                 <w:rStyle w:val="Hyperlink"/>
@@ -1567,7 +2030,7 @@
                 <w:noProof/>
                 <w:webHidden/>
               </w:rPr>
-              <w:instrText xml:space="preserve"> PAGEREF _Toc183174496 \h </w:instrText>
+              <w:instrText xml:space="preserve"> PAGEREF _Toc187411993 \h </w:instrText>
             </w:r>
             <w:r>
               <w:rPr>
@@ -1587,7 +2050,7 @@
                 <w:noProof/>
                 <w:webHidden/>
               </w:rPr>
-              <w:t>17</w:t>
+              <w:t>18</w:t>
             </w:r>
             <w:r>
               <w:rPr>
@@ -1601,16 +2064,14 @@
         <w:p>
           <w:pPr>
             <w:pStyle w:val="TOC2"/>
-            <w:tabs>
-              <w:tab w:val="right" w:leader="dot" w:pos="9344"/>
-            </w:tabs>
             <w:rPr>
               <w:rFonts w:asciiTheme="minorHAnsi" w:eastAsiaTheme="minorEastAsia" w:hAnsiTheme="minorHAnsi" w:cstheme="minorBidi"/>
               <w:noProof/>
               <w:color w:val="auto"/>
+              <w:lang w:val="en-GB"/>
             </w:rPr>
           </w:pPr>
-          <w:hyperlink w:anchor="_Toc183174497" w:history="1">
+          <w:hyperlink w:anchor="_Toc187411994" w:history="1">
             <w:r>
               <w:rPr>
                 <w:rStyle w:val="Hyperlink"/>
@@ -1637,7 +2098,7 @@
                 <w:noProof/>
                 <w:webHidden/>
               </w:rPr>
-              <w:instrText xml:space="preserve"> PAGEREF _Toc183174497 \h </w:instrText>
+              <w:instrText xml:space="preserve"> PAGEREF _Toc187411994 \h </w:instrText>
             </w:r>
             <w:r>
               <w:rPr>
@@ -1657,7 +2118,7 @@
                 <w:noProof/>
                 <w:webHidden/>
               </w:rPr>
-              <w:t>17</w:t>
+              <w:t>18</w:t>
             </w:r>
             <w:r>
               <w:rPr>
@@ -1675,9 +2136,10 @@
               <w:rFonts w:asciiTheme="minorHAnsi" w:eastAsiaTheme="minorEastAsia" w:hAnsiTheme="minorHAnsi" w:cstheme="minorBidi"/>
               <w:noProof/>
               <w:color w:val="auto"/>
+              <w:lang w:val="en-GB"/>
             </w:rPr>
           </w:pPr>
-          <w:hyperlink w:anchor="_Toc183174498" w:history="1">
+          <w:hyperlink w:anchor="_Toc187411995" w:history="1">
             <w:r>
               <w:rPr>
                 <w:rStyle w:val="Hyperlink"/>
@@ -1704,7 +2166,7 @@
                 <w:noProof/>
                 <w:webHidden/>
               </w:rPr>
-              <w:instrText xml:space="preserve"> PAGEREF _Toc183174498 \h </w:instrText>
+              <w:instrText xml:space="preserve"> PAGEREF _Toc187411995 \h </w:instrText>
             </w:r>
             <w:r>
               <w:rPr>
@@ -1724,7 +2186,7 @@
                 <w:noProof/>
                 <w:webHidden/>
               </w:rPr>
-              <w:t>18</w:t>
+              <w:t>19</w:t>
             </w:r>
             <w:r>
               <w:rPr>
@@ -1742,9 +2204,10 @@
               <w:rFonts w:asciiTheme="minorHAnsi" w:eastAsiaTheme="minorEastAsia" w:hAnsiTheme="minorHAnsi" w:cstheme="minorBidi"/>
               <w:noProof/>
               <w:color w:val="auto"/>
+              <w:lang w:val="en-GB"/>
             </w:rPr>
           </w:pPr>
-          <w:hyperlink w:anchor="_Toc183174499" w:history="1">
+          <w:hyperlink w:anchor="_Toc187411996" w:history="1">
             <w:r>
               <w:rPr>
                 <w:rStyle w:val="Hyperlink"/>
@@ -1771,7 +2234,7 @@
                 <w:noProof/>
                 <w:webHidden/>
               </w:rPr>
-              <w:instrText xml:space="preserve"> PAGEREF _Toc183174499 \h </w:instrText>
+              <w:instrText xml:space="preserve"> PAGEREF _Toc187411996 \h </w:instrText>
             </w:r>
             <w:r>
               <w:rPr>
@@ -1791,7 +2254,7 @@
                 <w:noProof/>
                 <w:webHidden/>
               </w:rPr>
-              <w:t>19</w:t>
+              <w:t>20</w:t>
             </w:r>
             <w:r>
               <w:rPr>
@@ -1805,16 +2268,14 @@
         <w:p>
           <w:pPr>
             <w:pStyle w:val="TOC2"/>
-            <w:tabs>
-              <w:tab w:val="right" w:leader="dot" w:pos="9344"/>
-            </w:tabs>
             <w:rPr>
               <w:rFonts w:asciiTheme="minorHAnsi" w:eastAsiaTheme="minorEastAsia" w:hAnsiTheme="minorHAnsi" w:cstheme="minorBidi"/>
               <w:noProof/>
               <w:color w:val="auto"/>
+              <w:lang w:val="en-GB"/>
             </w:rPr>
           </w:pPr>
-          <w:hyperlink w:anchor="_Toc183174500" w:history="1">
+          <w:hyperlink w:anchor="_Toc187411997" w:history="1">
             <w:r>
               <w:rPr>
                 <w:rStyle w:val="Hyperlink"/>
@@ -1841,7 +2302,7 @@
                 <w:noProof/>
                 <w:webHidden/>
               </w:rPr>
-              <w:instrText xml:space="preserve"> PAGEREF _Toc183174500 \h </w:instrText>
+              <w:instrText xml:space="preserve"> PAGEREF _Toc187411997 \h </w:instrText>
             </w:r>
             <w:r>
               <w:rPr>
@@ -1861,7 +2322,7 @@
                 <w:noProof/>
                 <w:webHidden/>
               </w:rPr>
-              <w:t>19</w:t>
+              <w:t>20</w:t>
             </w:r>
             <w:r>
               <w:rPr>
@@ -1875,16 +2336,14 @@
         <w:p>
           <w:pPr>
             <w:pStyle w:val="TOC2"/>
-            <w:tabs>
-              <w:tab w:val="right" w:leader="dot" w:pos="9344"/>
-            </w:tabs>
             <w:rPr>
               <w:rFonts w:asciiTheme="minorHAnsi" w:eastAsiaTheme="minorEastAsia" w:hAnsiTheme="minorHAnsi" w:cstheme="minorBidi"/>
               <w:noProof/>
               <w:color w:val="auto"/>
+              <w:lang w:val="en-GB"/>
             </w:rPr>
           </w:pPr>
-          <w:hyperlink w:anchor="_Toc183174501" w:history="1">
+          <w:hyperlink w:anchor="_Toc187411998" w:history="1">
             <w:r>
               <w:rPr>
                 <w:rStyle w:val="Hyperlink"/>
@@ -1911,7 +2370,7 @@
                 <w:noProof/>
                 <w:webHidden/>
               </w:rPr>
-              <w:instrText xml:space="preserve"> PAGEREF _Toc183174501 \h </w:instrText>
+              <w:instrText xml:space="preserve"> PAGEREF _Toc187411998 \h </w:instrText>
             </w:r>
             <w:r>
               <w:rPr>
@@ -1931,7 +2390,7 @@
                 <w:noProof/>
                 <w:webHidden/>
               </w:rPr>
-              <w:t>19</w:t>
+              <w:t>20</w:t>
             </w:r>
             <w:r>
               <w:rPr>
@@ -1945,16 +2404,14 @@
         <w:p>
           <w:pPr>
             <w:pStyle w:val="TOC2"/>
-            <w:tabs>
-              <w:tab w:val="right" w:leader="dot" w:pos="9344"/>
-            </w:tabs>
             <w:rPr>
               <w:rFonts w:asciiTheme="minorHAnsi" w:eastAsiaTheme="minorEastAsia" w:hAnsiTheme="minorHAnsi" w:cstheme="minorBidi"/>
               <w:noProof/>
               <w:color w:val="auto"/>
+              <w:lang w:val="en-GB"/>
             </w:rPr>
           </w:pPr>
-          <w:hyperlink w:anchor="_Toc183174502" w:history="1">
+          <w:hyperlink w:anchor="_Toc187411999" w:history="1">
             <w:r>
               <w:rPr>
                 <w:rStyle w:val="Hyperlink"/>
@@ -1981,7 +2438,7 @@
                 <w:noProof/>
                 <w:webHidden/>
               </w:rPr>
-              <w:instrText xml:space="preserve"> PAGEREF _Toc183174502 \h </w:instrText>
+              <w:instrText xml:space="preserve"> PAGEREF _Toc187411999 \h </w:instrText>
             </w:r>
             <w:r>
               <w:rPr>
@@ -2001,7 +2458,7 @@
                 <w:noProof/>
                 <w:webHidden/>
               </w:rPr>
-              <w:t>19</w:t>
+              <w:t>20</w:t>
             </w:r>
             <w:r>
               <w:rPr>
@@ -2019,9 +2476,10 @@
               <w:rFonts w:asciiTheme="minorHAnsi" w:eastAsiaTheme="minorEastAsia" w:hAnsiTheme="minorHAnsi" w:cstheme="minorBidi"/>
               <w:noProof/>
               <w:color w:val="auto"/>
+              <w:lang w:val="en-GB"/>
             </w:rPr>
           </w:pPr>
-          <w:hyperlink w:anchor="_Toc183174503" w:history="1">
+          <w:hyperlink w:anchor="_Toc187412000" w:history="1">
             <w:r>
               <w:rPr>
                 <w:rStyle w:val="Hyperlink"/>
@@ -2048,7 +2506,7 @@
                 <w:noProof/>
                 <w:webHidden/>
               </w:rPr>
-              <w:instrText xml:space="preserve"> PAGEREF _Toc183174503 \h </w:instrText>
+              <w:instrText xml:space="preserve"> PAGEREF _Toc187412000 \h </w:instrText>
             </w:r>
             <w:r>
               <w:rPr>
@@ -2068,7 +2526,7 @@
                 <w:noProof/>
                 <w:webHidden/>
               </w:rPr>
-              <w:t>20</w:t>
+              <w:t>21</w:t>
             </w:r>
             <w:r>
               <w:rPr>
@@ -2086,9 +2544,10 @@
               <w:rFonts w:asciiTheme="minorHAnsi" w:eastAsiaTheme="minorEastAsia" w:hAnsiTheme="minorHAnsi" w:cstheme="minorBidi"/>
               <w:noProof/>
               <w:color w:val="auto"/>
+              <w:lang w:val="en-GB"/>
             </w:rPr>
           </w:pPr>
-          <w:hyperlink w:anchor="_Toc183174504" w:history="1">
+          <w:hyperlink w:anchor="_Toc187412001" w:history="1">
             <w:r>
               <w:rPr>
                 <w:rStyle w:val="Hyperlink"/>
@@ -2115,7 +2574,7 @@
                 <w:noProof/>
                 <w:webHidden/>
               </w:rPr>
-              <w:instrText xml:space="preserve"> PAGEREF _Toc183174504 \h </w:instrText>
+              <w:instrText xml:space="preserve"> PAGEREF _Toc187412001 \h </w:instrText>
             </w:r>
             <w:r>
               <w:rPr>
@@ -2135,7 +2594,7 @@
                 <w:noProof/>
                 <w:webHidden/>
               </w:rPr>
-              <w:t>21</w:t>
+              <w:t>22</w:t>
             </w:r>
             <w:r>
               <w:rPr>
@@ -2153,9 +2612,10 @@
               <w:rFonts w:asciiTheme="minorHAnsi" w:eastAsiaTheme="minorEastAsia" w:hAnsiTheme="minorHAnsi" w:cstheme="minorBidi"/>
               <w:noProof/>
               <w:color w:val="auto"/>
+              <w:lang w:val="en-GB"/>
             </w:rPr>
           </w:pPr>
-          <w:hyperlink w:anchor="_Toc183174505" w:history="1">
+          <w:hyperlink w:anchor="_Toc187412002" w:history="1">
             <w:r>
               <w:rPr>
                 <w:rStyle w:val="Hyperlink"/>
@@ -2182,7 +2642,7 @@
                 <w:noProof/>
                 <w:webHidden/>
               </w:rPr>
-              <w:instrText xml:space="preserve"> PAGEREF _Toc183174505 \h </w:instrText>
+              <w:instrText xml:space="preserve"> PAGEREF _Toc187412002 \h </w:instrText>
             </w:r>
             <w:r>
               <w:rPr>
@@ -2202,7 +2662,7 @@
                 <w:noProof/>
                 <w:webHidden/>
               </w:rPr>
-              <w:t>22</w:t>
+              <w:t>23</w:t>
             </w:r>
             <w:r>
               <w:rPr>
@@ -2220,9 +2680,10 @@
               <w:rFonts w:asciiTheme="minorHAnsi" w:eastAsiaTheme="minorEastAsia" w:hAnsiTheme="minorHAnsi" w:cstheme="minorBidi"/>
               <w:noProof/>
               <w:color w:val="auto"/>
+              <w:lang w:val="en-GB"/>
             </w:rPr>
           </w:pPr>
-          <w:hyperlink w:anchor="_Toc183174506" w:history="1">
+          <w:hyperlink w:anchor="_Toc187412003" w:history="1">
             <w:r>
               <w:rPr>
                 <w:rStyle w:val="Hyperlink"/>
@@ -2249,7 +2710,7 @@
                 <w:noProof/>
                 <w:webHidden/>
               </w:rPr>
-              <w:instrText xml:space="preserve"> PAGEREF _Toc183174506 \h </w:instrText>
+              <w:instrText xml:space="preserve"> PAGEREF _Toc187412003 \h </w:instrText>
             </w:r>
             <w:r>
               <w:rPr>
@@ -2269,7 +2730,7 @@
                 <w:noProof/>
                 <w:webHidden/>
               </w:rPr>
-              <w:t>23</w:t>
+              <w:t>24</w:t>
             </w:r>
             <w:r>
               <w:rPr>
@@ -2288,6 +2749,7 @@
               <w:footerReference w:type="first" r:id="rId10"/>
               <w:pgSz w:w="11906" w:h="16838"/>
               <w:pgMar w:top="1134" w:right="1134" w:bottom="1134" w:left="1418" w:header="709" w:footer="709" w:gutter="0"/>
+              <w:pgNumType w:start="3"/>
               <w:cols w:space="708"/>
               <w:titlePg/>
               <w:docGrid w:linePitch="360"/>
@@ -2318,7 +2780,7 @@
       <w:pPr>
         <w:pStyle w:val="Heading1"/>
       </w:pPr>
-      <w:bookmarkStart w:id="2" w:name="_Toc183174479"/>
+      <w:bookmarkStart w:id="2" w:name="_Toc187411971"/>
       <w:r>
         <w:t>Ievads</w:t>
       </w:r>
@@ -2358,7 +2820,7 @@
       <w:pPr>
         <w:pStyle w:val="Heading1"/>
       </w:pPr>
-      <w:bookmarkStart w:id="3" w:name="_Toc183174480"/>
+      <w:bookmarkStart w:id="3" w:name="_Toc187411972"/>
       <w:r>
         <w:lastRenderedPageBreak/>
         <w:t xml:space="preserve">1.Uzdevuma </w:t>
@@ -2405,7 +2867,7 @@
       <w:pPr>
         <w:pStyle w:val="Heading1"/>
       </w:pPr>
-      <w:bookmarkStart w:id="4" w:name="_Toc183174481"/>
+      <w:bookmarkStart w:id="4" w:name="_Toc187411973"/>
       <w:r>
         <w:lastRenderedPageBreak/>
         <w:t>2.Programmatūras prasību specifikācija</w:t>
@@ -2424,7 +2886,7 @@
       <w:pPr>
         <w:pStyle w:val="Heading2"/>
       </w:pPr>
-      <w:bookmarkStart w:id="5" w:name="_Toc183174482"/>
+      <w:bookmarkStart w:id="5" w:name="_Toc187411974"/>
       <w:r>
         <w:t>2.1</w:t>
       </w:r>
@@ -2450,7 +2912,7 @@
       <w:pPr>
         <w:pStyle w:val="Heading2"/>
       </w:pPr>
-      <w:bookmarkStart w:id="6" w:name="_Toc183174483"/>
+      <w:bookmarkStart w:id="6" w:name="_Toc187411975"/>
       <w:r>
         <w:t>2.2</w:t>
       </w:r>
@@ -5618,20 +6080,522 @@
     </w:p>
     <w:p>
       <w:pPr>
+        <w:ind w:firstLine="0"/>
+        <w:rPr>
+          <w:b/>
+          <w:bCs/>
+        </w:rPr>
+      </w:pPr>
+      <w:r>
+        <w:rPr>
+          <w:b/>
+          <w:bCs/>
+        </w:rPr>
+        <w:t>P.24. Spēlētāja nūjas puses izvēle</w:t>
+      </w:r>
+    </w:p>
+    <w:p>
+      <w:pPr>
+        <w:ind w:firstLine="0"/>
+        <w:rPr>
+          <w:u w:val="single"/>
+        </w:rPr>
+      </w:pPr>
+      <w:r>
+        <w:rPr>
+          <w:u w:val="single"/>
+        </w:rPr>
+        <w:t>Mērķis:</w:t>
+      </w:r>
+    </w:p>
+    <w:p>
+      <w:pPr>
+        <w:ind w:firstLine="0"/>
+      </w:pPr>
+      <w:r>
+        <w:t>Funkcija nodrošina iespeju lietotājam izvelēties kura puse nūja tiks ieliekta</w:t>
+      </w:r>
+    </w:p>
+    <w:p>
+      <w:pPr>
+        <w:ind w:firstLine="0"/>
+        <w:rPr>
+          <w:u w:val="single"/>
+        </w:rPr>
+      </w:pPr>
+      <w:r>
+        <w:rPr>
+          <w:u w:val="single"/>
+        </w:rPr>
+        <w:t>Ievaddati:</w:t>
+      </w:r>
+    </w:p>
+    <w:p>
+      <w:pPr>
+        <w:ind w:firstLine="0"/>
+      </w:pPr>
+      <w:r>
+        <w:t>Lietotajs iestatijumos pie “Spēlētāja pielāgošanas” izvēlas pusi uz kuru nūja tiks attēlota</w:t>
+      </w:r>
+    </w:p>
+    <w:p>
+      <w:pPr>
+        <w:ind w:firstLine="0"/>
+        <w:rPr>
+          <w:u w:val="single"/>
+        </w:rPr>
+      </w:pPr>
+      <w:r>
+        <w:rPr>
+          <w:u w:val="single"/>
+        </w:rPr>
+        <w:t>Apstrāde:</w:t>
+      </w:r>
+    </w:p>
+    <w:p>
+      <w:pPr>
+        <w:pStyle w:val="ListParagraph"/>
+        <w:numPr>
+          <w:ilvl w:val="0"/>
+          <w:numId w:val="49"/>
+        </w:numPr>
+      </w:pPr>
+      <w:r>
+        <w:t>Funkcija pārbauda izvēlēto pusi kuru lietotājs izvēlas</w:t>
+      </w:r>
+    </w:p>
+    <w:p>
+      <w:pPr>
+        <w:pStyle w:val="ListParagraph"/>
+        <w:numPr>
+          <w:ilvl w:val="0"/>
+          <w:numId w:val="49"/>
+        </w:numPr>
+      </w:pPr>
+      <w:r>
+        <w:t>Funkcija saglabā kurā pusē lietotājs tur nūju un attēlo to spēlē</w:t>
+      </w:r>
+    </w:p>
+    <w:p>
+      <w:pPr>
+        <w:ind w:firstLine="0"/>
+        <w:rPr>
+          <w:u w:val="single"/>
+        </w:rPr>
+      </w:pPr>
+      <w:r>
+        <w:rPr>
+          <w:u w:val="single"/>
+        </w:rPr>
+        <w:t>Izvaddati:</w:t>
+      </w:r>
+    </w:p>
+    <w:p>
+      <w:pPr>
+        <w:pStyle w:val="ListParagraph"/>
+        <w:numPr>
+          <w:ilvl w:val="0"/>
+          <w:numId w:val="50"/>
+        </w:numPr>
+      </w:pPr>
+      <w:r>
+        <w:t>Spēlētāja nūja attēlota uz otru pusi</w:t>
+      </w:r>
+    </w:p>
+    <w:p>
+      <w:pPr>
+        <w:ind w:firstLine="0"/>
+        <w:rPr>
+          <w:b/>
+          <w:bCs/>
+        </w:rPr>
+      </w:pPr>
+      <w:r>
+        <w:rPr>
+          <w:b/>
+          <w:bCs/>
+        </w:rPr>
+        <w:t>P.25. Spēlētāja pēkšņās appturēšanas kontrole</w:t>
+      </w:r>
+    </w:p>
+    <w:p>
+      <w:pPr>
+        <w:ind w:firstLine="0"/>
+        <w:rPr>
+          <w:u w:val="single"/>
+        </w:rPr>
+      </w:pPr>
+      <w:r>
+        <w:rPr>
+          <w:u w:val="single"/>
+        </w:rPr>
+        <w:t>Merķis:</w:t>
+      </w:r>
+    </w:p>
+    <w:p>
+      <w:pPr>
+        <w:ind w:firstLine="0"/>
+      </w:pPr>
+      <w:r>
+        <w:t>Funkcija nodrošina kontrolējot spēlētāju dot iespēju spēlētājam apturēt spēlētāja kustību pēkšņi ar taustiņu “Space”</w:t>
+      </w:r>
+    </w:p>
+    <w:p>
+      <w:pPr>
+        <w:ind w:firstLine="0"/>
+        <w:rPr>
+          <w:u w:val="single"/>
+        </w:rPr>
+      </w:pPr>
+      <w:r>
+        <w:rPr>
+          <w:u w:val="single"/>
+        </w:rPr>
+        <w:t>Ievaddati:</w:t>
+      </w:r>
+    </w:p>
+    <w:p>
+      <w:pPr>
+        <w:ind w:firstLine="0"/>
+      </w:pPr>
+      <w:r>
+        <w:t>Spēlētājs nospiež taustiņu “Space”</w:t>
+      </w:r>
+    </w:p>
+    <w:p>
+      <w:pPr>
+        <w:ind w:firstLine="0"/>
+        <w:rPr>
+          <w:u w:val="single"/>
+        </w:rPr>
+      </w:pPr>
+      <w:r>
+        <w:rPr>
+          <w:u w:val="single"/>
+        </w:rPr>
+        <w:t>Apstrāde:</w:t>
+      </w:r>
+    </w:p>
+    <w:p>
+      <w:pPr>
+        <w:pStyle w:val="ListParagraph"/>
+        <w:numPr>
+          <w:ilvl w:val="0"/>
+          <w:numId w:val="51"/>
+        </w:numPr>
+      </w:pPr>
+      <w:r>
+        <w:t>Funkcija pārbauda vai nospiest taustiņš “Space”</w:t>
+      </w:r>
+    </w:p>
+    <w:p>
+      <w:pPr>
+        <w:pStyle w:val="ListParagraph"/>
+        <w:numPr>
+          <w:ilvl w:val="0"/>
+          <w:numId w:val="51"/>
+        </w:numPr>
+      </w:pPr>
+      <w:r>
+        <w:t>Funkcija aptur spēlētāju kustību, ja tāda ir iesākta</w:t>
+      </w:r>
+    </w:p>
+    <w:p>
+      <w:pPr>
+        <w:ind w:firstLine="0"/>
+        <w:rPr>
+          <w:u w:val="single"/>
+        </w:rPr>
+      </w:pPr>
+      <w:r>
+        <w:rPr>
+          <w:u w:val="single"/>
+        </w:rPr>
+        <w:t>Izvaddati:</w:t>
+      </w:r>
+    </w:p>
+    <w:p>
+      <w:pPr>
+        <w:pStyle w:val="ListParagraph"/>
+        <w:numPr>
+          <w:ilvl w:val="0"/>
+          <w:numId w:val="52"/>
+        </w:numPr>
+      </w:pPr>
+      <w:r>
+        <w:lastRenderedPageBreak/>
+        <w:t>Spēlētājs tiek apturēts kustība</w:t>
+      </w:r>
+    </w:p>
+    <w:p>
+      <w:pPr>
+        <w:ind w:firstLine="0"/>
+        <w:rPr>
+          <w:b/>
+          <w:bCs/>
+        </w:rPr>
+      </w:pPr>
+      <w:r>
+        <w:rPr>
+          <w:b/>
+          <w:bCs/>
+        </w:rPr>
+        <w:t>P.26. Spēlētāja nūjas sagriešana</w:t>
+      </w:r>
+    </w:p>
+    <w:p>
+      <w:pPr>
+        <w:ind w:firstLine="0"/>
+        <w:rPr>
+          <w:u w:val="single"/>
+        </w:rPr>
+      </w:pPr>
+      <w:r>
+        <w:rPr>
+          <w:u w:val="single"/>
+        </w:rPr>
+        <w:t>Mērķis:</w:t>
+      </w:r>
+    </w:p>
+    <w:p>
+      <w:pPr>
+        <w:ind w:firstLine="0"/>
+      </w:pPr>
+      <w:r>
+        <w:t>Funkcija nodrošina spēlētāja nūjas sagriešanu augstajam metienam, lai pārmestu pāri objektiem.</w:t>
+      </w:r>
+    </w:p>
+    <w:p>
+      <w:pPr>
+        <w:ind w:firstLine="0"/>
+        <w:rPr>
+          <w:u w:val="single"/>
+        </w:rPr>
+      </w:pPr>
+      <w:r>
+        <w:rPr>
+          <w:u w:val="single"/>
+        </w:rPr>
+        <w:t>Ievaddati:</w:t>
+      </w:r>
+    </w:p>
+    <w:p>
+      <w:pPr>
+        <w:ind w:firstLine="0"/>
+      </w:pPr>
+      <w:r>
+        <w:t>Spēlētājs nospiež kreiso peles taustiņu</w:t>
+      </w:r>
+    </w:p>
+    <w:p>
+      <w:pPr>
+        <w:ind w:firstLine="0"/>
+        <w:rPr>
+          <w:u w:val="single"/>
+        </w:rPr>
+      </w:pPr>
+      <w:r>
+        <w:rPr>
+          <w:u w:val="single"/>
+        </w:rPr>
+        <w:t>Apstrāde:</w:t>
+      </w:r>
+    </w:p>
+    <w:p>
+      <w:pPr>
+        <w:pStyle w:val="ListParagraph"/>
+        <w:numPr>
+          <w:ilvl w:val="0"/>
+          <w:numId w:val="53"/>
+        </w:numPr>
+      </w:pPr>
+      <w:r>
+        <w:t>Funkcija pārbauda vai lietotājs ir nospiedis kreiso peles taustiņu</w:t>
+      </w:r>
+    </w:p>
+    <w:p>
+      <w:pPr>
+        <w:pStyle w:val="ListParagraph"/>
+        <w:numPr>
+          <w:ilvl w:val="0"/>
+          <w:numId w:val="53"/>
+        </w:numPr>
+      </w:pPr>
+      <w:r>
+        <w:t>Kreisa taustiņa nospiešanas gadijumā tiek iegriezta nūja aptuveni 45 grādu lenķī, lai tiktu veikts augstais metiens</w:t>
+      </w:r>
+    </w:p>
+    <w:p>
+      <w:pPr>
+        <w:ind w:firstLine="0"/>
+        <w:rPr>
+          <w:u w:val="single"/>
+        </w:rPr>
+      </w:pPr>
+      <w:r>
+        <w:rPr>
+          <w:u w:val="single"/>
+        </w:rPr>
+        <w:t>Izvaddati:</w:t>
+      </w:r>
+    </w:p>
+    <w:p>
+      <w:pPr>
+        <w:pStyle w:val="ListParagraph"/>
+        <w:numPr>
+          <w:ilvl w:val="0"/>
+          <w:numId w:val="54"/>
+        </w:numPr>
+      </w:pPr>
+      <w:r>
+        <w:t>Spēlētāj</w:t>
+      </w:r>
+      <w:r>
+        <w:t>a nūja tiek vizuāli sagriezta par 45 grādie</w:t>
+      </w:r>
+      <w:r>
+        <w:t>m</w:t>
+      </w:r>
+    </w:p>
+    <w:p>
+      <w:pPr>
+        <w:ind w:firstLine="0"/>
+        <w:rPr>
+          <w:b/>
+          <w:bCs/>
+        </w:rPr>
+      </w:pPr>
+      <w:r>
+        <w:rPr>
+          <w:b/>
+          <w:bCs/>
+        </w:rPr>
+        <w:t>P.27. Spēlētāja kameras sagriežana</w:t>
+      </w:r>
+    </w:p>
+    <w:p>
+      <w:pPr>
+        <w:ind w:firstLine="0"/>
+        <w:rPr>
+          <w:u w:val="single"/>
+        </w:rPr>
+      </w:pPr>
+      <w:r>
+        <w:rPr>
+          <w:u w:val="single"/>
+        </w:rPr>
+        <w:t>Mērķis:</w:t>
+      </w:r>
+    </w:p>
+    <w:p>
+      <w:pPr>
+        <w:ind w:firstLine="0"/>
+      </w:pPr>
+      <w:r>
+        <w:t>Funkcija nodrošina spēlētāja kamera sagriešanu uz pretējiem vārtiem gadijumā, ja tas ir nepieciešams, vai arī, lai būtu vienkāršāk darboties uz spēles laukuma.</w:t>
+      </w:r>
+    </w:p>
+    <w:p>
+      <w:pPr>
+        <w:ind w:firstLine="0"/>
+        <w:rPr>
+          <w:u w:val="single"/>
+        </w:rPr>
+      </w:pPr>
+      <w:r>
+        <w:rPr>
+          <w:u w:val="single"/>
+        </w:rPr>
+        <w:t>Ievaddati:</w:t>
+      </w:r>
+    </w:p>
+    <w:p>
+      <w:pPr>
+        <w:ind w:firstLine="0"/>
+      </w:pPr>
+      <w:r>
+        <w:t>Spēlētājs nospiež taustiņu “r”</w:t>
+      </w:r>
+    </w:p>
+    <w:p>
+      <w:pPr>
+        <w:ind w:firstLine="0"/>
+        <w:rPr>
+          <w:u w:val="single"/>
+        </w:rPr>
+      </w:pPr>
+      <w:r>
+        <w:rPr>
+          <w:u w:val="single"/>
+        </w:rPr>
+        <w:t>Apstrāde:</w:t>
+      </w:r>
+    </w:p>
+    <w:p>
+      <w:pPr>
+        <w:pStyle w:val="ListParagraph"/>
+        <w:numPr>
+          <w:ilvl w:val="0"/>
+          <w:numId w:val="55"/>
+        </w:numPr>
+      </w:pPr>
+      <w:r>
+        <w:t>Funkcija pārbauda vai lietotājs ir nospiedis taustiņu “r”</w:t>
+      </w:r>
+    </w:p>
+    <w:p>
+      <w:pPr>
+        <w:pStyle w:val="ListParagraph"/>
+        <w:numPr>
+          <w:ilvl w:val="0"/>
+          <w:numId w:val="55"/>
+        </w:numPr>
+      </w:pPr>
+      <w:r>
+        <w:t>Spēlētāja kamera tiek sagriezta uz pretējo pusi, paturot kontroles relatīvi kamerai</w:t>
+      </w:r>
+    </w:p>
+    <w:p>
+      <w:pPr>
+        <w:ind w:firstLine="0"/>
+        <w:rPr>
+          <w:u w:val="single"/>
+        </w:rPr>
+      </w:pPr>
+      <w:r>
+        <w:rPr>
+          <w:u w:val="single"/>
+        </w:rPr>
+        <w:t>Izvaddati:</w:t>
+      </w:r>
+    </w:p>
+    <w:p>
+      <w:pPr>
+        <w:pStyle w:val="ListParagraph"/>
+        <w:numPr>
+          <w:ilvl w:val="0"/>
+          <w:numId w:val="56"/>
+        </w:numPr>
+      </w:pPr>
+      <w:r>
+        <w:t>Lietotājam vizuāli tiek sagriezta kamera uz pretinieku vārtu pusi, vai atpakaļ uz savas komandas vārtiem</w:t>
+      </w:r>
+    </w:p>
+    <w:p>
+      <w:pPr>
         <w:pStyle w:val="Heading2"/>
-        <w:numPr>
-          <w:ilvl w:val="1"/>
-          <w:numId w:val="48"/>
-        </w:numPr>
-      </w:pPr>
-      <w:bookmarkStart w:id="7" w:name="_Toc183174484"/>
+      </w:pPr>
+      <w:bookmarkStart w:id="7" w:name="_Toc187411976"/>
+      <w:r>
+        <w:t xml:space="preserve">2.3  </w:t>
+      </w:r>
       <w:r>
         <w:t>Sistēmas nefunkcionālas prasība</w:t>
       </w:r>
+      <w:r>
+        <w:t>s</w:t>
+      </w:r>
       <w:bookmarkEnd w:id="7"/>
-      <w:r>
-        <w:t>s</w:t>
-      </w:r>
     </w:p>
     <w:p>
       <w:pPr>
@@ -5641,9 +6605,11 @@
           <w:numId w:val="43"/>
         </w:numPr>
       </w:pPr>
+      <w:bookmarkStart w:id="8" w:name="_Toc187411977"/>
       <w:r>
         <w:t>Valoda</w:t>
       </w:r>
+      <w:bookmarkEnd w:id="8"/>
     </w:p>
     <w:p>
       <w:pPr>
@@ -5661,9 +6627,11 @@
           <w:numId w:val="43"/>
         </w:numPr>
       </w:pPr>
+      <w:bookmarkStart w:id="9" w:name="_Toc187411978"/>
       <w:r>
         <w:t>Saskaņotība</w:t>
       </w:r>
+      <w:bookmarkEnd w:id="9"/>
     </w:p>
     <w:p>
       <w:pPr>
@@ -5681,9 +6649,12 @@
           <w:numId w:val="43"/>
         </w:numPr>
       </w:pPr>
-      <w:r>
+      <w:bookmarkStart w:id="10" w:name="_Toc187411979"/>
+      <w:r>
+        <w:lastRenderedPageBreak/>
         <w:t>Vizuālais izskats</w:t>
       </w:r>
+      <w:bookmarkEnd w:id="10"/>
     </w:p>
     <w:p>
       <w:pPr>
@@ -5701,9 +6672,11 @@
           <w:numId w:val="43"/>
         </w:numPr>
       </w:pPr>
+      <w:bookmarkStart w:id="11" w:name="_Toc187411980"/>
       <w:r>
         <w:t>Datorspēles optimizācija</w:t>
       </w:r>
+      <w:bookmarkEnd w:id="11"/>
     </w:p>
     <w:p>
       <w:pPr>
@@ -5721,9 +6694,11 @@
           <w:numId w:val="43"/>
         </w:numPr>
       </w:pPr>
+      <w:bookmarkStart w:id="12" w:name="_Toc187411981"/>
       <w:r>
         <w:t>Spēles platforma</w:t>
       </w:r>
+      <w:bookmarkEnd w:id="12"/>
     </w:p>
     <w:p>
       <w:pPr>
@@ -5738,15 +6713,14 @@
         <w:pStyle w:val="Heading2"/>
         <w:numPr>
           <w:ilvl w:val="1"/>
-          <w:numId w:val="48"/>
+          <w:numId w:val="43"/>
         </w:numPr>
       </w:pPr>
-      <w:bookmarkStart w:id="8" w:name="_Toc183174485"/>
-      <w:r>
-        <w:lastRenderedPageBreak/>
+      <w:bookmarkStart w:id="13" w:name="_Toc187411982"/>
+      <w:r>
         <w:t>Gala lietotāja raksturiezīmes</w:t>
       </w:r>
-      <w:bookmarkEnd w:id="8"/>
+      <w:bookmarkEnd w:id="13"/>
     </w:p>
     <w:p>
       <w:pPr>
@@ -5768,18 +6742,18 @@
       <w:pPr>
         <w:pStyle w:val="Heading1"/>
       </w:pPr>
-      <w:bookmarkStart w:id="9" w:name="_Toc183174486"/>
+      <w:bookmarkStart w:id="14" w:name="_Toc187411983"/>
       <w:r>
         <w:lastRenderedPageBreak/>
         <w:t>3. Izstrādes līdzekļu, rīku apraksts un izvēles pamatojums</w:t>
       </w:r>
-      <w:bookmarkEnd w:id="9"/>
+      <w:bookmarkEnd w:id="14"/>
     </w:p>
     <w:p>
       <w:pPr>
         <w:pStyle w:val="Heading2"/>
       </w:pPr>
-      <w:bookmarkStart w:id="10" w:name="_Toc183174487"/>
+      <w:bookmarkStart w:id="15" w:name="_Toc187411984"/>
       <w:r>
         <w:t>3.</w:t>
       </w:r>
@@ -5789,13 +6763,13 @@
       <w:r>
         <w:t>1 Izvēlēto risinājumu līdzekļu un valodu apraksts</w:t>
       </w:r>
-      <w:bookmarkEnd w:id="10"/>
+      <w:bookmarkEnd w:id="15"/>
     </w:p>
     <w:p>
       <w:pPr>
         <w:pStyle w:val="Heading2"/>
       </w:pPr>
-      <w:bookmarkStart w:id="11" w:name="_Toc183174488"/>
+      <w:bookmarkStart w:id="16" w:name="_Toc187411985"/>
       <w:r>
         <w:t>3.2</w:t>
       </w:r>
@@ -5805,7 +6779,7 @@
       <w:r>
         <w:t xml:space="preserve"> Iespējamo (alternativo) risinājuma līdzekļu un valodu apraksts</w:t>
       </w:r>
-      <w:bookmarkEnd w:id="11"/>
+      <w:bookmarkEnd w:id="16"/>
     </w:p>
     <w:p>
       <w:pPr>
@@ -5827,92 +6801,92 @@
       <w:pPr>
         <w:pStyle w:val="Heading1"/>
       </w:pPr>
-      <w:bookmarkStart w:id="12" w:name="_Toc183174489"/>
+      <w:bookmarkStart w:id="17" w:name="_Toc187411986"/>
       <w:r>
         <w:lastRenderedPageBreak/>
         <w:t>4. Sistēmas modelēšana un projektēšana</w:t>
       </w:r>
-      <w:bookmarkEnd w:id="12"/>
+      <w:bookmarkEnd w:id="17"/>
     </w:p>
     <w:p>
       <w:pPr>
         <w:pStyle w:val="Heading2"/>
       </w:pPr>
-      <w:bookmarkStart w:id="13" w:name="_Toc183174490"/>
+      <w:bookmarkStart w:id="18" w:name="_Toc187411987"/>
       <w:r>
         <w:t>4.1. Sistēmas struktūras modelis</w:t>
       </w:r>
-      <w:bookmarkEnd w:id="13"/>
+      <w:bookmarkEnd w:id="18"/>
     </w:p>
     <w:p>
       <w:pPr>
         <w:pStyle w:val="Heading3"/>
       </w:pPr>
-      <w:bookmarkStart w:id="14" w:name="_Toc183174491"/>
+      <w:bookmarkStart w:id="19" w:name="_Toc187411988"/>
       <w:r>
         <w:t>4.1.1. Sistēmas struktūra</w:t>
       </w:r>
-      <w:bookmarkEnd w:id="14"/>
+      <w:bookmarkEnd w:id="19"/>
     </w:p>
     <w:p>
       <w:pPr>
         <w:pStyle w:val="Heading3"/>
       </w:pPr>
-      <w:bookmarkStart w:id="15" w:name="_Toc183174492"/>
+      <w:bookmarkStart w:id="20" w:name="_Toc187411989"/>
       <w:r>
         <w:t>4.1.2. Klašu diagramma / ER diagramma</w:t>
       </w:r>
-      <w:bookmarkEnd w:id="15"/>
+      <w:bookmarkEnd w:id="20"/>
     </w:p>
     <w:p>
       <w:pPr>
         <w:pStyle w:val="Heading2"/>
       </w:pPr>
-      <w:bookmarkStart w:id="16" w:name="_Toc183174493"/>
+      <w:bookmarkStart w:id="21" w:name="_Toc187411990"/>
       <w:r>
         <w:t>4.2 Funkcionālais un dinamiskais sistēmas modelis</w:t>
       </w:r>
-      <w:bookmarkEnd w:id="16"/>
+      <w:bookmarkEnd w:id="21"/>
     </w:p>
     <w:p>
       <w:pPr>
         <w:pStyle w:val="Heading3"/>
       </w:pPr>
-      <w:bookmarkStart w:id="17" w:name="_Toc183174494"/>
+      <w:bookmarkStart w:id="22" w:name="_Toc187411991"/>
       <w:r>
         <w:t>4.2.1. Lietojumgadījumu diagramma</w:t>
       </w:r>
-      <w:bookmarkEnd w:id="17"/>
+      <w:bookmarkEnd w:id="22"/>
     </w:p>
     <w:p>
       <w:pPr>
         <w:pStyle w:val="Heading3"/>
       </w:pPr>
-      <w:bookmarkStart w:id="18" w:name="_Toc183174495"/>
+      <w:bookmarkStart w:id="23" w:name="_Toc187411992"/>
       <w:r>
         <w:t>4.2.2. Aktivitāšu diagramma</w:t>
       </w:r>
-      <w:bookmarkEnd w:id="18"/>
+      <w:bookmarkEnd w:id="23"/>
     </w:p>
     <w:p>
       <w:pPr>
         <w:pStyle w:val="Heading3"/>
       </w:pPr>
-      <w:bookmarkStart w:id="19" w:name="_Toc183174496"/>
+      <w:bookmarkStart w:id="24" w:name="_Toc187411993"/>
       <w:r>
         <w:t>4.2.3. Stāvokļu diagramma</w:t>
       </w:r>
-      <w:bookmarkEnd w:id="19"/>
+      <w:bookmarkEnd w:id="24"/>
     </w:p>
     <w:p>
       <w:pPr>
         <w:pStyle w:val="Heading2"/>
       </w:pPr>
-      <w:bookmarkStart w:id="20" w:name="_Toc183174497"/>
+      <w:bookmarkStart w:id="25" w:name="_Toc187411994"/>
       <w:r>
         <w:t>4.3. Datu struktūru apraksts</w:t>
       </w:r>
-      <w:bookmarkEnd w:id="20"/>
+      <w:bookmarkEnd w:id="25"/>
     </w:p>
     <w:p>
       <w:pPr>
@@ -5935,12 +6909,12 @@
       <w:pPr>
         <w:pStyle w:val="Heading1"/>
       </w:pPr>
-      <w:bookmarkStart w:id="21" w:name="_Toc183174498"/>
+      <w:bookmarkStart w:id="26" w:name="_Toc187411995"/>
       <w:r>
         <w:lastRenderedPageBreak/>
         <w:t>5. Lietotāju ceļvedis</w:t>
       </w:r>
-      <w:bookmarkEnd w:id="21"/>
+      <w:bookmarkEnd w:id="26"/>
     </w:p>
     <w:p>
       <w:pPr>
@@ -5963,42 +6937,42 @@
       <w:pPr>
         <w:pStyle w:val="Heading1"/>
       </w:pPr>
-      <w:bookmarkStart w:id="22" w:name="_Toc183174499"/>
+      <w:bookmarkStart w:id="27" w:name="_Toc187411996"/>
       <w:r>
         <w:lastRenderedPageBreak/>
         <w:t>6. Testēšanas dokumentācija</w:t>
       </w:r>
-      <w:bookmarkEnd w:id="22"/>
+      <w:bookmarkEnd w:id="27"/>
     </w:p>
     <w:p>
       <w:pPr>
         <w:pStyle w:val="Heading2"/>
       </w:pPr>
-      <w:bookmarkStart w:id="23" w:name="_Toc183174500"/>
+      <w:bookmarkStart w:id="28" w:name="_Toc187411997"/>
       <w:r>
         <w:t>6.1. Izvēlētas testēšanas metodes, rīku apraksts un pamatojums</w:t>
       </w:r>
-      <w:bookmarkEnd w:id="23"/>
+      <w:bookmarkEnd w:id="28"/>
     </w:p>
     <w:p>
       <w:pPr>
         <w:pStyle w:val="Heading2"/>
       </w:pPr>
-      <w:bookmarkStart w:id="24" w:name="_Toc183174501"/>
+      <w:bookmarkStart w:id="29" w:name="_Toc187411998"/>
       <w:r>
         <w:t>6.2. Testpiemēru kopa</w:t>
       </w:r>
-      <w:bookmarkEnd w:id="24"/>
+      <w:bookmarkEnd w:id="29"/>
     </w:p>
     <w:p>
       <w:pPr>
         <w:pStyle w:val="Heading2"/>
       </w:pPr>
-      <w:bookmarkStart w:id="25" w:name="_Toc183174502"/>
+      <w:bookmarkStart w:id="30" w:name="_Toc187411999"/>
       <w:r>
         <w:t>6.3. Testēšanas žurnāls</w:t>
       </w:r>
-      <w:bookmarkEnd w:id="25"/>
+      <w:bookmarkEnd w:id="30"/>
     </w:p>
     <w:p>
       <w:pPr>
@@ -6021,12 +6995,12 @@
       <w:pPr>
         <w:pStyle w:val="Heading1"/>
       </w:pPr>
-      <w:bookmarkStart w:id="26" w:name="_Toc183174503"/>
+      <w:bookmarkStart w:id="31" w:name="_Toc187412000"/>
       <w:r>
         <w:lastRenderedPageBreak/>
         <w:t>Secinājumi</w:t>
       </w:r>
-      <w:bookmarkEnd w:id="26"/>
+      <w:bookmarkEnd w:id="31"/>
     </w:p>
     <w:p>
       <w:pPr>
@@ -6049,12 +7023,12 @@
       <w:pPr>
         <w:pStyle w:val="Heading1"/>
       </w:pPr>
-      <w:bookmarkStart w:id="27" w:name="_Toc183174504"/>
+      <w:bookmarkStart w:id="32" w:name="_Toc187412001"/>
       <w:r>
         <w:lastRenderedPageBreak/>
         <w:t>Lietoto terminu un saīsinājumu skaidrojumi</w:t>
       </w:r>
-      <w:bookmarkEnd w:id="27"/>
+      <w:bookmarkEnd w:id="32"/>
     </w:p>
     <w:p>
       <w:pPr>
@@ -6077,12 +7051,12 @@
       <w:pPr>
         <w:pStyle w:val="Heading1"/>
       </w:pPr>
-      <w:bookmarkStart w:id="28" w:name="_Toc183174505"/>
+      <w:bookmarkStart w:id="33" w:name="_Toc187412002"/>
       <w:r>
         <w:lastRenderedPageBreak/>
         <w:t>Literatūras un informācijas avotu saraksts</w:t>
       </w:r>
-      <w:bookmarkEnd w:id="28"/>
+      <w:bookmarkEnd w:id="33"/>
     </w:p>
     <w:p>
       <w:pPr>
@@ -6105,18 +7079,19 @@
       <w:pPr>
         <w:pStyle w:val="Heading1"/>
       </w:pPr>
-      <w:bookmarkStart w:id="29" w:name="_Toc183174506"/>
+      <w:bookmarkStart w:id="34" w:name="_Toc187412003"/>
       <w:r>
         <w:lastRenderedPageBreak/>
         <w:t>Pielikumi</w:t>
       </w:r>
-      <w:bookmarkEnd w:id="29"/>
+      <w:bookmarkEnd w:id="34"/>
     </w:p>
     <w:sectPr>
       <w:footerReference w:type="first" r:id="rId11"/>
       <w:type w:val="oddPage"/>
       <w:pgSz w:w="11906" w:h="16838"/>
       <w:pgMar w:top="1134" w:right="1134" w:bottom="1134" w:left="1418" w:header="709" w:footer="709" w:gutter="0"/>
+      <w:pgNumType w:start="4"/>
       <w:cols w:space="708"/>
       <w:titlePg/>
       <w:docGrid w:linePitch="360"/>
@@ -6152,41 +7127,16 @@
 
 <file path=word/footer1.xml><?xml version="1.0" encoding="utf-8"?>
 <w:ftr xmlns:wpc="http://schemas.microsoft.com/office/word/2010/wordprocessingCanvas" xmlns:cx="http://schemas.microsoft.com/office/drawing/2014/chartex" xmlns:cx1="http://schemas.microsoft.com/office/drawing/2015/9/8/chartex" xmlns:cx2="http://schemas.microsoft.com/office/drawing/2015/10/21/chartex" xmlns:cx3="http://schemas.microsoft.com/office/drawing/2016/5/9/chartex" xmlns:cx4="http://schemas.microsoft.com/office/drawing/2016/5/10/chartex" xmlns:cx5="http://schemas.microsoft.com/office/drawing/2016/5/11/chartex" xmlns:cx6="http://schemas.microsoft.com/office/drawing/2016/5/12/chartex" xmlns:cx7="http://schemas.microsoft.com/office/drawing/2016/5/13/chartex" xmlns:cx8="http://schemas.microsoft.com/office/drawing/2016/5/14/chartex" xmlns:mc="http://schemas.openxmlformats.org/markup-compatibility/2006" xmlns:aink="http://schemas.microsoft.com/office/drawing/2016/ink" xmlns:am3d="http://schemas.microsoft.com/office/drawing/2017/model3d" xmlns:o="urn:schemas-microsoft-com:office:office" xmlns:oel="http://schemas.microsoft.com/office/2019/extlst" xmlns:r="http://schemas.openxmlformats.org/officeDocument/2006/relationships" xmlns:m="http://schemas.openxmlformats.org/officeDocument/2006/math" xmlns:v="urn:schemas-microsoft-com:vml" xmlns:wp14="http://schemas.microsoft.com/office/word/2010/wordprocessingDrawing" xmlns:wp="http://schemas.openxmlformats.org/drawingml/2006/wordprocessingDrawing" xmlns:w10="urn:schemas-microsoft-com:office:word" xmlns:w="http://schemas.openxmlformats.org/wordprocessingml/2006/main" xmlns:w14="http://schemas.microsoft.com/office/word/2010/wordml" xmlns:w15="http://schemas.microsoft.com/office/word/2012/wordml" xmlns:w16cex="http://schemas.microsoft.com/office/word/2018/wordml/cex" xmlns:w16cid="http://schemas.microsoft.com/office/word/2016/wordml/cid" xmlns:w16="http://schemas.microsoft.com/office/word/2018/wordml" xmlns:w16du="http://schemas.microsoft.com/office/word/2023/wordml/word16du" xmlns:w16sdtdh="http://schemas.microsoft.com/office/word/2020/wordml/sdtdatahash" xmlns:w16sdtfl="http://schemas.microsoft.com/office/word/2024/wordml/sdtformatlock" xmlns:w16se="http://schemas.microsoft.com/office/word/2015/wordml/symex" xmlns:wpg="http://schemas.microsoft.com/office/word/2010/wordprocessingGroup" xmlns:wpi="http://schemas.microsoft.com/office/word/2010/wordprocessingInk" xmlns:wne="http://schemas.microsoft.com/office/word/2006/wordml" xmlns:wps="http://schemas.microsoft.com/office/word/2010/wordprocessingShape" mc:Ignorable="w14 w15 w16se w16cid w16 w16cex w16sdtdh w16sdtfl w16du wp14">
-  <w:sdt>
-    <w:sdtPr>
-      <w:id w:val="-1651207135"/>
-      <w:docPartObj>
-        <w:docPartGallery w:val="Page Numbers (Bottom of Page)"/>
-        <w:docPartUnique/>
-      </w:docPartObj>
-    </w:sdtPr>
-    <w:sdtContent>
-      <w:p>
-        <w:pPr>
-          <w:pStyle w:val="Footer"/>
-          <w:jc w:val="center"/>
-        </w:pPr>
-        <w:r>
-          <w:fldChar w:fldCharType="begin"/>
-        </w:r>
-        <w:r>
-          <w:instrText xml:space="preserve"> PAGE   \* MERGEFORMAT </w:instrText>
-        </w:r>
-        <w:r>
-          <w:fldChar w:fldCharType="separate"/>
-        </w:r>
-        <w:r>
-          <w:t>6</w:t>
-        </w:r>
-        <w:r>
-          <w:fldChar w:fldCharType="end"/>
-        </w:r>
-      </w:p>
-    </w:sdtContent>
-  </w:sdt>
   <w:p>
     <w:pPr>
       <w:pStyle w:val="Footer"/>
+      <w:ind w:firstLine="0"/>
+    </w:pPr>
+  </w:p>
+  <w:p>
+    <w:pPr>
+      <w:pStyle w:val="Footer"/>
+      <w:ind w:firstLine="0"/>
     </w:pPr>
   </w:p>
 </w:ftr>
@@ -6205,38 +7155,6 @@
 
 <file path=word/footer3.xml><?xml version="1.0" encoding="utf-8"?>
 <w:ftr xmlns:wpc="http://schemas.microsoft.com/office/word/2010/wordprocessingCanvas" xmlns:cx="http://schemas.microsoft.com/office/drawing/2014/chartex" xmlns:cx1="http://schemas.microsoft.com/office/drawing/2015/9/8/chartex" xmlns:cx2="http://schemas.microsoft.com/office/drawing/2015/10/21/chartex" xmlns:cx3="http://schemas.microsoft.com/office/drawing/2016/5/9/chartex" xmlns:cx4="http://schemas.microsoft.com/office/drawing/2016/5/10/chartex" xmlns:cx5="http://schemas.microsoft.com/office/drawing/2016/5/11/chartex" xmlns:cx6="http://schemas.microsoft.com/office/drawing/2016/5/12/chartex" xmlns:cx7="http://schemas.microsoft.com/office/drawing/2016/5/13/chartex" xmlns:cx8="http://schemas.microsoft.com/office/drawing/2016/5/14/chartex" xmlns:mc="http://schemas.openxmlformats.org/markup-compatibility/2006" xmlns:aink="http://schemas.microsoft.com/office/drawing/2016/ink" xmlns:am3d="http://schemas.microsoft.com/office/drawing/2017/model3d" xmlns:o="urn:schemas-microsoft-com:office:office" xmlns:oel="http://schemas.microsoft.com/office/2019/extlst" xmlns:r="http://schemas.openxmlformats.org/officeDocument/2006/relationships" xmlns:m="http://schemas.openxmlformats.org/officeDocument/2006/math" xmlns:v="urn:schemas-microsoft-com:vml" xmlns:wp14="http://schemas.microsoft.com/office/word/2010/wordprocessingDrawing" xmlns:wp="http://schemas.openxmlformats.org/drawingml/2006/wordprocessingDrawing" xmlns:w10="urn:schemas-microsoft-com:office:word" xmlns:w="http://schemas.openxmlformats.org/wordprocessingml/2006/main" xmlns:w14="http://schemas.microsoft.com/office/word/2010/wordml" xmlns:w15="http://schemas.microsoft.com/office/word/2012/wordml" xmlns:w16cex="http://schemas.microsoft.com/office/word/2018/wordml/cex" xmlns:w16cid="http://schemas.microsoft.com/office/word/2016/wordml/cid" xmlns:w16="http://schemas.microsoft.com/office/word/2018/wordml" xmlns:w16du="http://schemas.microsoft.com/office/word/2023/wordml/word16du" xmlns:w16sdtdh="http://schemas.microsoft.com/office/word/2020/wordml/sdtdatahash" xmlns:w16sdtfl="http://schemas.microsoft.com/office/word/2024/wordml/sdtformatlock" xmlns:w16se="http://schemas.microsoft.com/office/word/2015/wordml/symex" xmlns:wpg="http://schemas.microsoft.com/office/word/2010/wordprocessingGroup" xmlns:wpi="http://schemas.microsoft.com/office/word/2010/wordprocessingInk" xmlns:wne="http://schemas.microsoft.com/office/word/2006/wordml" xmlns:wps="http://schemas.microsoft.com/office/word/2010/wordprocessingShape" mc:Ignorable="w14 w15 w16se w16cid w16 w16cex w16sdtdh w16sdtfl w16du wp14">
-  <w:sdt>
-    <w:sdtPr>
-      <w:id w:val="1406793931"/>
-      <w:docPartObj>
-        <w:docPartGallery w:val="Page Numbers (Bottom of Page)"/>
-        <w:docPartUnique/>
-      </w:docPartObj>
-    </w:sdtPr>
-    <w:sdtContent>
-      <w:p>
-        <w:pPr>
-          <w:pStyle w:val="Footer"/>
-          <w:jc w:val="center"/>
-        </w:pPr>
-        <w:r>
-          <w:fldChar w:fldCharType="begin"/>
-        </w:r>
-        <w:r>
-          <w:instrText xml:space="preserve"> PAGE   \* MERGEFORMAT </w:instrText>
-        </w:r>
-        <w:r>
-          <w:fldChar w:fldCharType="separate"/>
-        </w:r>
-        <w:r>
-          <w:t>5</w:t>
-        </w:r>
-        <w:r>
-          <w:fldChar w:fldCharType="end"/>
-        </w:r>
-      </w:p>
-    </w:sdtContent>
-  </w:sdt>
   <w:p>
     <w:pPr>
       <w:pStyle w:val="Footer"/>
@@ -6736,6 +7654,92 @@
     </w:lvl>
   </w:abstractNum>
   <w:abstractNum w:abstractNumId="5" w15:restartNumberingAfterBreak="0">
+    <w:nsid w:val="145A6B60"/>
+    <w:multiLevelType w:val="hybridMultilevel"/>
+    <w:tmpl w:val="65144574"/>
+    <w:lvl w:ilvl="0" w:tplc="FFFFFFFF">
+      <w:start w:val="1"/>
+      <w:numFmt w:val="decimal"/>
+      <w:lvlText w:val="%1."/>
+      <w:lvlJc w:val="left"/>
+      <w:pPr>
+        <w:ind w:left="720" w:hanging="360"/>
+      </w:pPr>
+    </w:lvl>
+    <w:lvl w:ilvl="1" w:tplc="FFFFFFFF" w:tentative="1">
+      <w:start w:val="1"/>
+      <w:numFmt w:val="lowerLetter"/>
+      <w:lvlText w:val="%2."/>
+      <w:lvlJc w:val="left"/>
+      <w:pPr>
+        <w:ind w:left="1440" w:hanging="360"/>
+      </w:pPr>
+    </w:lvl>
+    <w:lvl w:ilvl="2" w:tplc="FFFFFFFF" w:tentative="1">
+      <w:start w:val="1"/>
+      <w:numFmt w:val="lowerRoman"/>
+      <w:lvlText w:val="%3."/>
+      <w:lvlJc w:val="right"/>
+      <w:pPr>
+        <w:ind w:left="2160" w:hanging="180"/>
+      </w:pPr>
+    </w:lvl>
+    <w:lvl w:ilvl="3" w:tplc="FFFFFFFF" w:tentative="1">
+      <w:start w:val="1"/>
+      <w:numFmt w:val="decimal"/>
+      <w:lvlText w:val="%4."/>
+      <w:lvlJc w:val="left"/>
+      <w:pPr>
+        <w:ind w:left="2880" w:hanging="360"/>
+      </w:pPr>
+    </w:lvl>
+    <w:lvl w:ilvl="4" w:tplc="FFFFFFFF" w:tentative="1">
+      <w:start w:val="1"/>
+      <w:numFmt w:val="lowerLetter"/>
+      <w:lvlText w:val="%5."/>
+      <w:lvlJc w:val="left"/>
+      <w:pPr>
+        <w:ind w:left="3600" w:hanging="360"/>
+      </w:pPr>
+    </w:lvl>
+    <w:lvl w:ilvl="5" w:tplc="FFFFFFFF" w:tentative="1">
+      <w:start w:val="1"/>
+      <w:numFmt w:val="lowerRoman"/>
+      <w:lvlText w:val="%6."/>
+      <w:lvlJc w:val="right"/>
+      <w:pPr>
+        <w:ind w:left="4320" w:hanging="180"/>
+      </w:pPr>
+    </w:lvl>
+    <w:lvl w:ilvl="6" w:tplc="FFFFFFFF" w:tentative="1">
+      <w:start w:val="1"/>
+      <w:numFmt w:val="decimal"/>
+      <w:lvlText w:val="%7."/>
+      <w:lvlJc w:val="left"/>
+      <w:pPr>
+        <w:ind w:left="5040" w:hanging="360"/>
+      </w:pPr>
+    </w:lvl>
+    <w:lvl w:ilvl="7" w:tplc="FFFFFFFF" w:tentative="1">
+      <w:start w:val="1"/>
+      <w:numFmt w:val="lowerLetter"/>
+      <w:lvlText w:val="%8."/>
+      <w:lvlJc w:val="left"/>
+      <w:pPr>
+        <w:ind w:left="5760" w:hanging="360"/>
+      </w:pPr>
+    </w:lvl>
+    <w:lvl w:ilvl="8" w:tplc="FFFFFFFF" w:tentative="1">
+      <w:start w:val="1"/>
+      <w:numFmt w:val="lowerRoman"/>
+      <w:lvlText w:val="%9."/>
+      <w:lvlJc w:val="right"/>
+      <w:pPr>
+        <w:ind w:left="6480" w:hanging="180"/>
+      </w:pPr>
+    </w:lvl>
+  </w:abstractNum>
+  <w:abstractNum w:abstractNumId="6" w15:restartNumberingAfterBreak="0">
     <w:nsid w:val="168F2D24"/>
     <w:multiLevelType w:val="hybridMultilevel"/>
     <w:tmpl w:val="C71633D4"/>
@@ -6821,7 +7825,7 @@
       </w:pPr>
     </w:lvl>
   </w:abstractNum>
-  <w:abstractNum w:abstractNumId="6" w15:restartNumberingAfterBreak="0">
+  <w:abstractNum w:abstractNumId="7" w15:restartNumberingAfterBreak="0">
     <w:nsid w:val="174B3F36"/>
     <w:multiLevelType w:val="hybridMultilevel"/>
     <w:tmpl w:val="447A9184"/>
@@ -6907,7 +7911,7 @@
       </w:pPr>
     </w:lvl>
   </w:abstractNum>
-  <w:abstractNum w:abstractNumId="7" w15:restartNumberingAfterBreak="0">
+  <w:abstractNum w:abstractNumId="8" w15:restartNumberingAfterBreak="0">
     <w:nsid w:val="17FC622A"/>
     <w:multiLevelType w:val="hybridMultilevel"/>
     <w:tmpl w:val="09B0E4F6"/>
@@ -6993,7 +7997,7 @@
       </w:pPr>
     </w:lvl>
   </w:abstractNum>
-  <w:abstractNum w:abstractNumId="8" w15:restartNumberingAfterBreak="0">
+  <w:abstractNum w:abstractNumId="9" w15:restartNumberingAfterBreak="0">
     <w:nsid w:val="189409BA"/>
     <w:multiLevelType w:val="hybridMultilevel"/>
     <w:tmpl w:val="C8784DEE"/>
@@ -7079,7 +8083,93 @@
       </w:pPr>
     </w:lvl>
   </w:abstractNum>
-  <w:abstractNum w:abstractNumId="9" w15:restartNumberingAfterBreak="0">
+  <w:abstractNum w:abstractNumId="10" w15:restartNumberingAfterBreak="0">
+    <w:nsid w:val="192E3BFE"/>
+    <w:multiLevelType w:val="hybridMultilevel"/>
+    <w:tmpl w:val="96407B02"/>
+    <w:lvl w:ilvl="0" w:tplc="FFFFFFFF">
+      <w:start w:val="1"/>
+      <w:numFmt w:val="decimal"/>
+      <w:lvlText w:val="%1."/>
+      <w:lvlJc w:val="left"/>
+      <w:pPr>
+        <w:ind w:left="720" w:hanging="360"/>
+      </w:pPr>
+    </w:lvl>
+    <w:lvl w:ilvl="1" w:tplc="08090019" w:tentative="1">
+      <w:start w:val="1"/>
+      <w:numFmt w:val="lowerLetter"/>
+      <w:lvlText w:val="%2."/>
+      <w:lvlJc w:val="left"/>
+      <w:pPr>
+        <w:ind w:left="1440" w:hanging="360"/>
+      </w:pPr>
+    </w:lvl>
+    <w:lvl w:ilvl="2" w:tplc="0809001B" w:tentative="1">
+      <w:start w:val="1"/>
+      <w:numFmt w:val="lowerRoman"/>
+      <w:lvlText w:val="%3."/>
+      <w:lvlJc w:val="right"/>
+      <w:pPr>
+        <w:ind w:left="2160" w:hanging="180"/>
+      </w:pPr>
+    </w:lvl>
+    <w:lvl w:ilvl="3" w:tplc="0809000F" w:tentative="1">
+      <w:start w:val="1"/>
+      <w:numFmt w:val="decimal"/>
+      <w:lvlText w:val="%4."/>
+      <w:lvlJc w:val="left"/>
+      <w:pPr>
+        <w:ind w:left="2880" w:hanging="360"/>
+      </w:pPr>
+    </w:lvl>
+    <w:lvl w:ilvl="4" w:tplc="08090019" w:tentative="1">
+      <w:start w:val="1"/>
+      <w:numFmt w:val="lowerLetter"/>
+      <w:lvlText w:val="%5."/>
+      <w:lvlJc w:val="left"/>
+      <w:pPr>
+        <w:ind w:left="3600" w:hanging="360"/>
+      </w:pPr>
+    </w:lvl>
+    <w:lvl w:ilvl="5" w:tplc="0809001B" w:tentative="1">
+      <w:start w:val="1"/>
+      <w:numFmt w:val="lowerRoman"/>
+      <w:lvlText w:val="%6."/>
+      <w:lvlJc w:val="right"/>
+      <w:pPr>
+        <w:ind w:left="4320" w:hanging="180"/>
+      </w:pPr>
+    </w:lvl>
+    <w:lvl w:ilvl="6" w:tplc="0809000F" w:tentative="1">
+      <w:start w:val="1"/>
+      <w:numFmt w:val="decimal"/>
+      <w:lvlText w:val="%7."/>
+      <w:lvlJc w:val="left"/>
+      <w:pPr>
+        <w:ind w:left="5040" w:hanging="360"/>
+      </w:pPr>
+    </w:lvl>
+    <w:lvl w:ilvl="7" w:tplc="08090019" w:tentative="1">
+      <w:start w:val="1"/>
+      <w:numFmt w:val="lowerLetter"/>
+      <w:lvlText w:val="%8."/>
+      <w:lvlJc w:val="left"/>
+      <w:pPr>
+        <w:ind w:left="5760" w:hanging="360"/>
+      </w:pPr>
+    </w:lvl>
+    <w:lvl w:ilvl="8" w:tplc="0809001B" w:tentative="1">
+      <w:start w:val="1"/>
+      <w:numFmt w:val="lowerRoman"/>
+      <w:lvlText w:val="%9."/>
+      <w:lvlJc w:val="right"/>
+      <w:pPr>
+        <w:ind w:left="6480" w:hanging="180"/>
+      </w:pPr>
+    </w:lvl>
+  </w:abstractNum>
+  <w:abstractNum w:abstractNumId="11" w15:restartNumberingAfterBreak="0">
     <w:nsid w:val="19870BD5"/>
     <w:multiLevelType w:val="hybridMultilevel"/>
     <w:tmpl w:val="2D1C07AC"/>
@@ -7165,7 +8255,7 @@
       </w:pPr>
     </w:lvl>
   </w:abstractNum>
-  <w:abstractNum w:abstractNumId="10" w15:restartNumberingAfterBreak="0">
+  <w:abstractNum w:abstractNumId="12" w15:restartNumberingAfterBreak="0">
     <w:nsid w:val="1CD30B80"/>
     <w:multiLevelType w:val="hybridMultilevel"/>
     <w:tmpl w:val="4880BA48"/>
@@ -7251,7 +8341,7 @@
       </w:pPr>
     </w:lvl>
   </w:abstractNum>
-  <w:abstractNum w:abstractNumId="11" w15:restartNumberingAfterBreak="0">
+  <w:abstractNum w:abstractNumId="13" w15:restartNumberingAfterBreak="0">
     <w:nsid w:val="1E364570"/>
     <w:multiLevelType w:val="hybridMultilevel"/>
     <w:tmpl w:val="99028F0E"/>
@@ -7337,10 +8427,10 @@
       </w:pPr>
     </w:lvl>
   </w:abstractNum>
-  <w:abstractNum w:abstractNumId="12" w15:restartNumberingAfterBreak="0">
+  <w:abstractNum w:abstractNumId="14" w15:restartNumberingAfterBreak="0">
     <w:nsid w:val="21C82D3D"/>
     <w:multiLevelType w:val="hybridMultilevel"/>
-    <w:tmpl w:val="42DC8032"/>
+    <w:tmpl w:val="ADF41130"/>
     <w:lvl w:ilvl="0" w:tplc="0809000F">
       <w:start w:val="1"/>
       <w:numFmt w:val="decimal"/>
@@ -7423,7 +8513,7 @@
       </w:pPr>
     </w:lvl>
   </w:abstractNum>
-  <w:abstractNum w:abstractNumId="13" w15:restartNumberingAfterBreak="0">
+  <w:abstractNum w:abstractNumId="15" w15:restartNumberingAfterBreak="0">
     <w:nsid w:val="226C4AE7"/>
     <w:multiLevelType w:val="hybridMultilevel"/>
     <w:tmpl w:val="7A3CDD1A"/>
@@ -7509,7 +8599,93 @@
       </w:pPr>
     </w:lvl>
   </w:abstractNum>
-  <w:abstractNum w:abstractNumId="14" w15:restartNumberingAfterBreak="0">
+  <w:abstractNum w:abstractNumId="16" w15:restartNumberingAfterBreak="0">
+    <w:nsid w:val="233E449C"/>
+    <w:multiLevelType w:val="hybridMultilevel"/>
+    <w:tmpl w:val="37B69BD4"/>
+    <w:lvl w:ilvl="0" w:tplc="FFFFFFFF">
+      <w:start w:val="1"/>
+      <w:numFmt w:val="decimal"/>
+      <w:lvlText w:val="%1."/>
+      <w:lvlJc w:val="left"/>
+      <w:pPr>
+        <w:ind w:left="720" w:hanging="360"/>
+      </w:pPr>
+    </w:lvl>
+    <w:lvl w:ilvl="1" w:tplc="08090019" w:tentative="1">
+      <w:start w:val="1"/>
+      <w:numFmt w:val="lowerLetter"/>
+      <w:lvlText w:val="%2."/>
+      <w:lvlJc w:val="left"/>
+      <w:pPr>
+        <w:ind w:left="1440" w:hanging="360"/>
+      </w:pPr>
+    </w:lvl>
+    <w:lvl w:ilvl="2" w:tplc="0809001B" w:tentative="1">
+      <w:start w:val="1"/>
+      <w:numFmt w:val="lowerRoman"/>
+      <w:lvlText w:val="%3."/>
+      <w:lvlJc w:val="right"/>
+      <w:pPr>
+        <w:ind w:left="2160" w:hanging="180"/>
+      </w:pPr>
+    </w:lvl>
+    <w:lvl w:ilvl="3" w:tplc="0809000F" w:tentative="1">
+      <w:start w:val="1"/>
+      <w:numFmt w:val="decimal"/>
+      <w:lvlText w:val="%4."/>
+      <w:lvlJc w:val="left"/>
+      <w:pPr>
+        <w:ind w:left="2880" w:hanging="360"/>
+      </w:pPr>
+    </w:lvl>
+    <w:lvl w:ilvl="4" w:tplc="08090019" w:tentative="1">
+      <w:start w:val="1"/>
+      <w:numFmt w:val="lowerLetter"/>
+      <w:lvlText w:val="%5."/>
+      <w:lvlJc w:val="left"/>
+      <w:pPr>
+        <w:ind w:left="3600" w:hanging="360"/>
+      </w:pPr>
+    </w:lvl>
+    <w:lvl w:ilvl="5" w:tplc="0809001B" w:tentative="1">
+      <w:start w:val="1"/>
+      <w:numFmt w:val="lowerRoman"/>
+      <w:lvlText w:val="%6."/>
+      <w:lvlJc w:val="right"/>
+      <w:pPr>
+        <w:ind w:left="4320" w:hanging="180"/>
+      </w:pPr>
+    </w:lvl>
+    <w:lvl w:ilvl="6" w:tplc="0809000F" w:tentative="1">
+      <w:start w:val="1"/>
+      <w:numFmt w:val="decimal"/>
+      <w:lvlText w:val="%7."/>
+      <w:lvlJc w:val="left"/>
+      <w:pPr>
+        <w:ind w:left="5040" w:hanging="360"/>
+      </w:pPr>
+    </w:lvl>
+    <w:lvl w:ilvl="7" w:tplc="08090019" w:tentative="1">
+      <w:start w:val="1"/>
+      <w:numFmt w:val="lowerLetter"/>
+      <w:lvlText w:val="%8."/>
+      <w:lvlJc w:val="left"/>
+      <w:pPr>
+        <w:ind w:left="5760" w:hanging="360"/>
+      </w:pPr>
+    </w:lvl>
+    <w:lvl w:ilvl="8" w:tplc="0809001B" w:tentative="1">
+      <w:start w:val="1"/>
+      <w:numFmt w:val="lowerRoman"/>
+      <w:lvlText w:val="%9."/>
+      <w:lvlJc w:val="right"/>
+      <w:pPr>
+        <w:ind w:left="6480" w:hanging="180"/>
+      </w:pPr>
+    </w:lvl>
+  </w:abstractNum>
+  <w:abstractNum w:abstractNumId="17" w15:restartNumberingAfterBreak="0">
     <w:nsid w:val="28CA01A6"/>
     <w:multiLevelType w:val="hybridMultilevel"/>
     <w:tmpl w:val="D76C0BBE"/>
@@ -7595,7 +8771,93 @@
       </w:pPr>
     </w:lvl>
   </w:abstractNum>
-  <w:abstractNum w:abstractNumId="15" w15:restartNumberingAfterBreak="0">
+  <w:abstractNum w:abstractNumId="18" w15:restartNumberingAfterBreak="0">
+    <w:nsid w:val="29D04F33"/>
+    <w:multiLevelType w:val="hybridMultilevel"/>
+    <w:tmpl w:val="ADF41130"/>
+    <w:lvl w:ilvl="0" w:tplc="FFFFFFFF">
+      <w:start w:val="1"/>
+      <w:numFmt w:val="decimal"/>
+      <w:lvlText w:val="%1."/>
+      <w:lvlJc w:val="left"/>
+      <w:pPr>
+        <w:ind w:left="720" w:hanging="360"/>
+      </w:pPr>
+    </w:lvl>
+    <w:lvl w:ilvl="1" w:tplc="FFFFFFFF" w:tentative="1">
+      <w:start w:val="1"/>
+      <w:numFmt w:val="lowerLetter"/>
+      <w:lvlText w:val="%2."/>
+      <w:lvlJc w:val="left"/>
+      <w:pPr>
+        <w:ind w:left="1440" w:hanging="360"/>
+      </w:pPr>
+    </w:lvl>
+    <w:lvl w:ilvl="2" w:tplc="FFFFFFFF" w:tentative="1">
+      <w:start w:val="1"/>
+      <w:numFmt w:val="lowerRoman"/>
+      <w:lvlText w:val="%3."/>
+      <w:lvlJc w:val="right"/>
+      <w:pPr>
+        <w:ind w:left="2160" w:hanging="180"/>
+      </w:pPr>
+    </w:lvl>
+    <w:lvl w:ilvl="3" w:tplc="FFFFFFFF" w:tentative="1">
+      <w:start w:val="1"/>
+      <w:numFmt w:val="decimal"/>
+      <w:lvlText w:val="%4."/>
+      <w:lvlJc w:val="left"/>
+      <w:pPr>
+        <w:ind w:left="2880" w:hanging="360"/>
+      </w:pPr>
+    </w:lvl>
+    <w:lvl w:ilvl="4" w:tplc="FFFFFFFF" w:tentative="1">
+      <w:start w:val="1"/>
+      <w:numFmt w:val="lowerLetter"/>
+      <w:lvlText w:val="%5."/>
+      <w:lvlJc w:val="left"/>
+      <w:pPr>
+        <w:ind w:left="3600" w:hanging="360"/>
+      </w:pPr>
+    </w:lvl>
+    <w:lvl w:ilvl="5" w:tplc="FFFFFFFF" w:tentative="1">
+      <w:start w:val="1"/>
+      <w:numFmt w:val="lowerRoman"/>
+      <w:lvlText w:val="%6."/>
+      <w:lvlJc w:val="right"/>
+      <w:pPr>
+        <w:ind w:left="4320" w:hanging="180"/>
+      </w:pPr>
+    </w:lvl>
+    <w:lvl w:ilvl="6" w:tplc="FFFFFFFF" w:tentative="1">
+      <w:start w:val="1"/>
+      <w:numFmt w:val="decimal"/>
+      <w:lvlText w:val="%7."/>
+      <w:lvlJc w:val="left"/>
+      <w:pPr>
+        <w:ind w:left="5040" w:hanging="360"/>
+      </w:pPr>
+    </w:lvl>
+    <w:lvl w:ilvl="7" w:tplc="FFFFFFFF" w:tentative="1">
+      <w:start w:val="1"/>
+      <w:numFmt w:val="lowerLetter"/>
+      <w:lvlText w:val="%8."/>
+      <w:lvlJc w:val="left"/>
+      <w:pPr>
+        <w:ind w:left="5760" w:hanging="360"/>
+      </w:pPr>
+    </w:lvl>
+    <w:lvl w:ilvl="8" w:tplc="FFFFFFFF" w:tentative="1">
+      <w:start w:val="1"/>
+      <w:numFmt w:val="lowerRoman"/>
+      <w:lvlText w:val="%9."/>
+      <w:lvlJc w:val="right"/>
+      <w:pPr>
+        <w:ind w:left="6480" w:hanging="180"/>
+      </w:pPr>
+    </w:lvl>
+  </w:abstractNum>
+  <w:abstractNum w:abstractNumId="19" w15:restartNumberingAfterBreak="0">
     <w:nsid w:val="2F453618"/>
     <w:multiLevelType w:val="hybridMultilevel"/>
     <w:tmpl w:val="707CA6E4"/>
@@ -7681,7 +8943,93 @@
       </w:pPr>
     </w:lvl>
   </w:abstractNum>
-  <w:abstractNum w:abstractNumId="16" w15:restartNumberingAfterBreak="0">
+  <w:abstractNum w:abstractNumId="20" w15:restartNumberingAfterBreak="0">
+    <w:nsid w:val="2FC717A7"/>
+    <w:multiLevelType w:val="hybridMultilevel"/>
+    <w:tmpl w:val="65144574"/>
+    <w:lvl w:ilvl="0" w:tplc="FFFFFFFF">
+      <w:start w:val="1"/>
+      <w:numFmt w:val="decimal"/>
+      <w:lvlText w:val="%1."/>
+      <w:lvlJc w:val="left"/>
+      <w:pPr>
+        <w:ind w:left="720" w:hanging="360"/>
+      </w:pPr>
+    </w:lvl>
+    <w:lvl w:ilvl="1" w:tplc="08090019" w:tentative="1">
+      <w:start w:val="1"/>
+      <w:numFmt w:val="lowerLetter"/>
+      <w:lvlText w:val="%2."/>
+      <w:lvlJc w:val="left"/>
+      <w:pPr>
+        <w:ind w:left="1440" w:hanging="360"/>
+      </w:pPr>
+    </w:lvl>
+    <w:lvl w:ilvl="2" w:tplc="0809001B" w:tentative="1">
+      <w:start w:val="1"/>
+      <w:numFmt w:val="lowerRoman"/>
+      <w:lvlText w:val="%3."/>
+      <w:lvlJc w:val="right"/>
+      <w:pPr>
+        <w:ind w:left="2160" w:hanging="180"/>
+      </w:pPr>
+    </w:lvl>
+    <w:lvl w:ilvl="3" w:tplc="0809000F" w:tentative="1">
+      <w:start w:val="1"/>
+      <w:numFmt w:val="decimal"/>
+      <w:lvlText w:val="%4."/>
+      <w:lvlJc w:val="left"/>
+      <w:pPr>
+        <w:ind w:left="2880" w:hanging="360"/>
+      </w:pPr>
+    </w:lvl>
+    <w:lvl w:ilvl="4" w:tplc="08090019" w:tentative="1">
+      <w:start w:val="1"/>
+      <w:numFmt w:val="lowerLetter"/>
+      <w:lvlText w:val="%5."/>
+      <w:lvlJc w:val="left"/>
+      <w:pPr>
+        <w:ind w:left="3600" w:hanging="360"/>
+      </w:pPr>
+    </w:lvl>
+    <w:lvl w:ilvl="5" w:tplc="0809001B" w:tentative="1">
+      <w:start w:val="1"/>
+      <w:numFmt w:val="lowerRoman"/>
+      <w:lvlText w:val="%6."/>
+      <w:lvlJc w:val="right"/>
+      <w:pPr>
+        <w:ind w:left="4320" w:hanging="180"/>
+      </w:pPr>
+    </w:lvl>
+    <w:lvl w:ilvl="6" w:tplc="0809000F" w:tentative="1">
+      <w:start w:val="1"/>
+      <w:numFmt w:val="decimal"/>
+      <w:lvlText w:val="%7."/>
+      <w:lvlJc w:val="left"/>
+      <w:pPr>
+        <w:ind w:left="5040" w:hanging="360"/>
+      </w:pPr>
+    </w:lvl>
+    <w:lvl w:ilvl="7" w:tplc="08090019" w:tentative="1">
+      <w:start w:val="1"/>
+      <w:numFmt w:val="lowerLetter"/>
+      <w:lvlText w:val="%8."/>
+      <w:lvlJc w:val="left"/>
+      <w:pPr>
+        <w:ind w:left="5760" w:hanging="360"/>
+      </w:pPr>
+    </w:lvl>
+    <w:lvl w:ilvl="8" w:tplc="0809001B" w:tentative="1">
+      <w:start w:val="1"/>
+      <w:numFmt w:val="lowerRoman"/>
+      <w:lvlText w:val="%9."/>
+      <w:lvlJc w:val="right"/>
+      <w:pPr>
+        <w:ind w:left="6480" w:hanging="180"/>
+      </w:pPr>
+    </w:lvl>
+  </w:abstractNum>
+  <w:abstractNum w:abstractNumId="21" w15:restartNumberingAfterBreak="0">
     <w:nsid w:val="362567B1"/>
     <w:multiLevelType w:val="hybridMultilevel"/>
     <w:tmpl w:val="6F44045A"/>
@@ -7767,7 +9115,7 @@
       </w:pPr>
     </w:lvl>
   </w:abstractNum>
-  <w:abstractNum w:abstractNumId="17" w15:restartNumberingAfterBreak="0">
+  <w:abstractNum w:abstractNumId="22" w15:restartNumberingAfterBreak="0">
     <w:nsid w:val="364A6A49"/>
     <w:multiLevelType w:val="hybridMultilevel"/>
     <w:tmpl w:val="447A9184"/>
@@ -7853,7 +9201,7 @@
       </w:pPr>
     </w:lvl>
   </w:abstractNum>
-  <w:abstractNum w:abstractNumId="18" w15:restartNumberingAfterBreak="0">
+  <w:abstractNum w:abstractNumId="23" w15:restartNumberingAfterBreak="0">
     <w:nsid w:val="38345124"/>
     <w:multiLevelType w:val="hybridMultilevel"/>
     <w:tmpl w:val="3CCA9E1E"/>
@@ -7939,7 +9287,7 @@
       </w:pPr>
     </w:lvl>
   </w:abstractNum>
-  <w:abstractNum w:abstractNumId="19" w15:restartNumberingAfterBreak="0">
+  <w:abstractNum w:abstractNumId="24" w15:restartNumberingAfterBreak="0">
     <w:nsid w:val="38AC6E79"/>
     <w:multiLevelType w:val="hybridMultilevel"/>
     <w:tmpl w:val="AEF6BF18"/>
@@ -8025,7 +9373,7 @@
       </w:pPr>
     </w:lvl>
   </w:abstractNum>
-  <w:abstractNum w:abstractNumId="20" w15:restartNumberingAfterBreak="0">
+  <w:abstractNum w:abstractNumId="25" w15:restartNumberingAfterBreak="0">
     <w:nsid w:val="3F723447"/>
     <w:multiLevelType w:val="hybridMultilevel"/>
     <w:tmpl w:val="9F400C0C"/>
@@ -8111,7 +9459,7 @@
       </w:pPr>
     </w:lvl>
   </w:abstractNum>
-  <w:abstractNum w:abstractNumId="21" w15:restartNumberingAfterBreak="0">
+  <w:abstractNum w:abstractNumId="26" w15:restartNumberingAfterBreak="0">
     <w:nsid w:val="428A5C55"/>
     <w:multiLevelType w:val="hybridMultilevel"/>
     <w:tmpl w:val="E316441A"/>
@@ -8197,7 +9545,93 @@
       </w:pPr>
     </w:lvl>
   </w:abstractNum>
-  <w:abstractNum w:abstractNumId="22" w15:restartNumberingAfterBreak="0">
+  <w:abstractNum w:abstractNumId="27" w15:restartNumberingAfterBreak="0">
+    <w:nsid w:val="4657284C"/>
+    <w:multiLevelType w:val="hybridMultilevel"/>
+    <w:tmpl w:val="FDEC0FB2"/>
+    <w:lvl w:ilvl="0" w:tplc="FFFFFFFF">
+      <w:start w:val="1"/>
+      <w:numFmt w:val="decimal"/>
+      <w:lvlText w:val="%1."/>
+      <w:lvlJc w:val="left"/>
+      <w:pPr>
+        <w:ind w:left="720" w:hanging="360"/>
+      </w:pPr>
+    </w:lvl>
+    <w:lvl w:ilvl="1" w:tplc="08090019" w:tentative="1">
+      <w:start w:val="1"/>
+      <w:numFmt w:val="lowerLetter"/>
+      <w:lvlText w:val="%2."/>
+      <w:lvlJc w:val="left"/>
+      <w:pPr>
+        <w:ind w:left="1440" w:hanging="360"/>
+      </w:pPr>
+    </w:lvl>
+    <w:lvl w:ilvl="2" w:tplc="0809001B" w:tentative="1">
+      <w:start w:val="1"/>
+      <w:numFmt w:val="lowerRoman"/>
+      <w:lvlText w:val="%3."/>
+      <w:lvlJc w:val="right"/>
+      <w:pPr>
+        <w:ind w:left="2160" w:hanging="180"/>
+      </w:pPr>
+    </w:lvl>
+    <w:lvl w:ilvl="3" w:tplc="0809000F" w:tentative="1">
+      <w:start w:val="1"/>
+      <w:numFmt w:val="decimal"/>
+      <w:lvlText w:val="%4."/>
+      <w:lvlJc w:val="left"/>
+      <w:pPr>
+        <w:ind w:left="2880" w:hanging="360"/>
+      </w:pPr>
+    </w:lvl>
+    <w:lvl w:ilvl="4" w:tplc="08090019" w:tentative="1">
+      <w:start w:val="1"/>
+      <w:numFmt w:val="lowerLetter"/>
+      <w:lvlText w:val="%5."/>
+      <w:lvlJc w:val="left"/>
+      <w:pPr>
+        <w:ind w:left="3600" w:hanging="360"/>
+      </w:pPr>
+    </w:lvl>
+    <w:lvl w:ilvl="5" w:tplc="0809001B" w:tentative="1">
+      <w:start w:val="1"/>
+      <w:numFmt w:val="lowerRoman"/>
+      <w:lvlText w:val="%6."/>
+      <w:lvlJc w:val="right"/>
+      <w:pPr>
+        <w:ind w:left="4320" w:hanging="180"/>
+      </w:pPr>
+    </w:lvl>
+    <w:lvl w:ilvl="6" w:tplc="0809000F" w:tentative="1">
+      <w:start w:val="1"/>
+      <w:numFmt w:val="decimal"/>
+      <w:lvlText w:val="%7."/>
+      <w:lvlJc w:val="left"/>
+      <w:pPr>
+        <w:ind w:left="5040" w:hanging="360"/>
+      </w:pPr>
+    </w:lvl>
+    <w:lvl w:ilvl="7" w:tplc="08090019" w:tentative="1">
+      <w:start w:val="1"/>
+      <w:numFmt w:val="lowerLetter"/>
+      <w:lvlText w:val="%8."/>
+      <w:lvlJc w:val="left"/>
+      <w:pPr>
+        <w:ind w:left="5760" w:hanging="360"/>
+      </w:pPr>
+    </w:lvl>
+    <w:lvl w:ilvl="8" w:tplc="0809001B" w:tentative="1">
+      <w:start w:val="1"/>
+      <w:numFmt w:val="lowerRoman"/>
+      <w:lvlText w:val="%9."/>
+      <w:lvlJc w:val="right"/>
+      <w:pPr>
+        <w:ind w:left="6480" w:hanging="180"/>
+      </w:pPr>
+    </w:lvl>
+  </w:abstractNum>
+  <w:abstractNum w:abstractNumId="28" w15:restartNumberingAfterBreak="0">
     <w:nsid w:val="46EB5CF0"/>
     <w:multiLevelType w:val="hybridMultilevel"/>
     <w:tmpl w:val="4FB8A5D8"/>
@@ -8283,7 +9717,7 @@
       </w:pPr>
     </w:lvl>
   </w:abstractNum>
-  <w:abstractNum w:abstractNumId="23" w15:restartNumberingAfterBreak="0">
+  <w:abstractNum w:abstractNumId="29" w15:restartNumberingAfterBreak="0">
     <w:nsid w:val="4AD102B7"/>
     <w:multiLevelType w:val="hybridMultilevel"/>
     <w:tmpl w:val="686EAE96"/>
@@ -8369,7 +9803,7 @@
       </w:pPr>
     </w:lvl>
   </w:abstractNum>
-  <w:abstractNum w:abstractNumId="24" w15:restartNumberingAfterBreak="0">
+  <w:abstractNum w:abstractNumId="30" w15:restartNumberingAfterBreak="0">
     <w:nsid w:val="4BAE1C38"/>
     <w:multiLevelType w:val="hybridMultilevel"/>
     <w:tmpl w:val="85E41A88"/>
@@ -8455,7 +9889,7 @@
       </w:pPr>
     </w:lvl>
   </w:abstractNum>
-  <w:abstractNum w:abstractNumId="25" w15:restartNumberingAfterBreak="0">
+  <w:abstractNum w:abstractNumId="31" w15:restartNumberingAfterBreak="0">
     <w:nsid w:val="4E5723E1"/>
     <w:multiLevelType w:val="hybridMultilevel"/>
     <w:tmpl w:val="5CAA73F8"/>
@@ -8541,7 +9975,7 @@
       </w:pPr>
     </w:lvl>
   </w:abstractNum>
-  <w:abstractNum w:abstractNumId="26" w15:restartNumberingAfterBreak="0">
+  <w:abstractNum w:abstractNumId="32" w15:restartNumberingAfterBreak="0">
     <w:nsid w:val="4E997DF2"/>
     <w:multiLevelType w:val="hybridMultilevel"/>
     <w:tmpl w:val="2EDC15EA"/>
@@ -8627,7 +10061,7 @@
       </w:pPr>
     </w:lvl>
   </w:abstractNum>
-  <w:abstractNum w:abstractNumId="27" w15:restartNumberingAfterBreak="0">
+  <w:abstractNum w:abstractNumId="33" w15:restartNumberingAfterBreak="0">
     <w:nsid w:val="510E47FA"/>
     <w:multiLevelType w:val="hybridMultilevel"/>
     <w:tmpl w:val="4FB8A5D8"/>
@@ -8713,7 +10147,7 @@
       </w:pPr>
     </w:lvl>
   </w:abstractNum>
-  <w:abstractNum w:abstractNumId="28" w15:restartNumberingAfterBreak="0">
+  <w:abstractNum w:abstractNumId="34" w15:restartNumberingAfterBreak="0">
     <w:nsid w:val="51237361"/>
     <w:multiLevelType w:val="hybridMultilevel"/>
     <w:tmpl w:val="09B0E4F6"/>
@@ -8799,7 +10233,7 @@
       </w:pPr>
     </w:lvl>
   </w:abstractNum>
-  <w:abstractNum w:abstractNumId="29" w15:restartNumberingAfterBreak="0">
+  <w:abstractNum w:abstractNumId="35" w15:restartNumberingAfterBreak="0">
     <w:nsid w:val="536A40B2"/>
     <w:multiLevelType w:val="hybridMultilevel"/>
     <w:tmpl w:val="5CAA73F8"/>
@@ -8885,7 +10319,7 @@
       </w:pPr>
     </w:lvl>
   </w:abstractNum>
-  <w:abstractNum w:abstractNumId="30" w15:restartNumberingAfterBreak="0">
+  <w:abstractNum w:abstractNumId="36" w15:restartNumberingAfterBreak="0">
     <w:nsid w:val="54505577"/>
     <w:multiLevelType w:val="hybridMultilevel"/>
     <w:tmpl w:val="C71633D4"/>
@@ -8971,7 +10405,7 @@
       </w:pPr>
     </w:lvl>
   </w:abstractNum>
-  <w:abstractNum w:abstractNumId="31" w15:restartNumberingAfterBreak="0">
+  <w:abstractNum w:abstractNumId="37" w15:restartNumberingAfterBreak="0">
     <w:nsid w:val="570B1374"/>
     <w:multiLevelType w:val="hybridMultilevel"/>
     <w:tmpl w:val="E3409D98"/>
@@ -9057,7 +10491,7 @@
       </w:pPr>
     </w:lvl>
   </w:abstractNum>
-  <w:abstractNum w:abstractNumId="32" w15:restartNumberingAfterBreak="0">
+  <w:abstractNum w:abstractNumId="38" w15:restartNumberingAfterBreak="0">
     <w:nsid w:val="59AD0426"/>
     <w:multiLevelType w:val="hybridMultilevel"/>
     <w:tmpl w:val="3F6EB5EC"/>
@@ -9143,7 +10577,93 @@
       </w:pPr>
     </w:lvl>
   </w:abstractNum>
-  <w:abstractNum w:abstractNumId="33" w15:restartNumberingAfterBreak="0">
+  <w:abstractNum w:abstractNumId="39" w15:restartNumberingAfterBreak="0">
+    <w:nsid w:val="5AAE1859"/>
+    <w:multiLevelType w:val="hybridMultilevel"/>
+    <w:tmpl w:val="FDEC0FB2"/>
+    <w:lvl w:ilvl="0" w:tplc="FFFFFFFF">
+      <w:start w:val="1"/>
+      <w:numFmt w:val="decimal"/>
+      <w:lvlText w:val="%1."/>
+      <w:lvlJc w:val="left"/>
+      <w:pPr>
+        <w:ind w:left="720" w:hanging="360"/>
+      </w:pPr>
+    </w:lvl>
+    <w:lvl w:ilvl="1" w:tplc="FFFFFFFF" w:tentative="1">
+      <w:start w:val="1"/>
+      <w:numFmt w:val="lowerLetter"/>
+      <w:lvlText w:val="%2."/>
+      <w:lvlJc w:val="left"/>
+      <w:pPr>
+        <w:ind w:left="1440" w:hanging="360"/>
+      </w:pPr>
+    </w:lvl>
+    <w:lvl w:ilvl="2" w:tplc="FFFFFFFF" w:tentative="1">
+      <w:start w:val="1"/>
+      <w:numFmt w:val="lowerRoman"/>
+      <w:lvlText w:val="%3."/>
+      <w:lvlJc w:val="right"/>
+      <w:pPr>
+        <w:ind w:left="2160" w:hanging="180"/>
+      </w:pPr>
+    </w:lvl>
+    <w:lvl w:ilvl="3" w:tplc="FFFFFFFF" w:tentative="1">
+      <w:start w:val="1"/>
+      <w:numFmt w:val="decimal"/>
+      <w:lvlText w:val="%4."/>
+      <w:lvlJc w:val="left"/>
+      <w:pPr>
+        <w:ind w:left="2880" w:hanging="360"/>
+      </w:pPr>
+    </w:lvl>
+    <w:lvl w:ilvl="4" w:tplc="FFFFFFFF" w:tentative="1">
+      <w:start w:val="1"/>
+      <w:numFmt w:val="lowerLetter"/>
+      <w:lvlText w:val="%5."/>
+      <w:lvlJc w:val="left"/>
+      <w:pPr>
+        <w:ind w:left="3600" w:hanging="360"/>
+      </w:pPr>
+    </w:lvl>
+    <w:lvl w:ilvl="5" w:tplc="FFFFFFFF" w:tentative="1">
+      <w:start w:val="1"/>
+      <w:numFmt w:val="lowerRoman"/>
+      <w:lvlText w:val="%6."/>
+      <w:lvlJc w:val="right"/>
+      <w:pPr>
+        <w:ind w:left="4320" w:hanging="180"/>
+      </w:pPr>
+    </w:lvl>
+    <w:lvl w:ilvl="6" w:tplc="FFFFFFFF" w:tentative="1">
+      <w:start w:val="1"/>
+      <w:numFmt w:val="decimal"/>
+      <w:lvlText w:val="%7."/>
+      <w:lvlJc w:val="left"/>
+      <w:pPr>
+        <w:ind w:left="5040" w:hanging="360"/>
+      </w:pPr>
+    </w:lvl>
+    <w:lvl w:ilvl="7" w:tplc="FFFFFFFF" w:tentative="1">
+      <w:start w:val="1"/>
+      <w:numFmt w:val="lowerLetter"/>
+      <w:lvlText w:val="%8."/>
+      <w:lvlJc w:val="left"/>
+      <w:pPr>
+        <w:ind w:left="5760" w:hanging="360"/>
+      </w:pPr>
+    </w:lvl>
+    <w:lvl w:ilvl="8" w:tplc="FFFFFFFF" w:tentative="1">
+      <w:start w:val="1"/>
+      <w:numFmt w:val="lowerRoman"/>
+      <w:lvlText w:val="%9."/>
+      <w:lvlJc w:val="right"/>
+      <w:pPr>
+        <w:ind w:left="6480" w:hanging="180"/>
+      </w:pPr>
+    </w:lvl>
+  </w:abstractNum>
+  <w:abstractNum w:abstractNumId="40" w15:restartNumberingAfterBreak="0">
     <w:nsid w:val="5B0A56C7"/>
     <w:multiLevelType w:val="hybridMultilevel"/>
     <w:tmpl w:val="FD6A5B36"/>
@@ -9229,7 +10749,7 @@
       </w:pPr>
     </w:lvl>
   </w:abstractNum>
-  <w:abstractNum w:abstractNumId="34" w15:restartNumberingAfterBreak="0">
+  <w:abstractNum w:abstractNumId="41" w15:restartNumberingAfterBreak="0">
     <w:nsid w:val="5CBF47E3"/>
     <w:multiLevelType w:val="hybridMultilevel"/>
     <w:tmpl w:val="3F6EB5EC"/>
@@ -9315,7 +10835,7 @@
       </w:pPr>
     </w:lvl>
   </w:abstractNum>
-  <w:abstractNum w:abstractNumId="35" w15:restartNumberingAfterBreak="0">
+  <w:abstractNum w:abstractNumId="42" w15:restartNumberingAfterBreak="0">
     <w:nsid w:val="5F2611C4"/>
     <w:multiLevelType w:val="multilevel"/>
     <w:tmpl w:val="CAC0A99A"/>
@@ -9433,7 +10953,7 @@
       </w:rPr>
     </w:lvl>
   </w:abstractNum>
-  <w:abstractNum w:abstractNumId="36" w15:restartNumberingAfterBreak="0">
+  <w:abstractNum w:abstractNumId="43" w15:restartNumberingAfterBreak="0">
     <w:nsid w:val="613F099C"/>
     <w:multiLevelType w:val="hybridMultilevel"/>
     <w:tmpl w:val="FD6A5B36"/>
@@ -9519,7 +11039,7 @@
       </w:pPr>
     </w:lvl>
   </w:abstractNum>
-  <w:abstractNum w:abstractNumId="37" w15:restartNumberingAfterBreak="0">
+  <w:abstractNum w:abstractNumId="44" w15:restartNumberingAfterBreak="0">
     <w:nsid w:val="6200780C"/>
     <w:multiLevelType w:val="hybridMultilevel"/>
     <w:tmpl w:val="87182E6E"/>
@@ -9605,7 +11125,7 @@
       </w:pPr>
     </w:lvl>
   </w:abstractNum>
-  <w:abstractNum w:abstractNumId="38" w15:restartNumberingAfterBreak="0">
+  <w:abstractNum w:abstractNumId="45" w15:restartNumberingAfterBreak="0">
     <w:nsid w:val="662E3633"/>
     <w:multiLevelType w:val="hybridMultilevel"/>
     <w:tmpl w:val="7FDCA096"/>
@@ -9691,7 +11211,7 @@
       </w:pPr>
     </w:lvl>
   </w:abstractNum>
-  <w:abstractNum w:abstractNumId="39" w15:restartNumberingAfterBreak="0">
+  <w:abstractNum w:abstractNumId="46" w15:restartNumberingAfterBreak="0">
     <w:nsid w:val="665C1576"/>
     <w:multiLevelType w:val="hybridMultilevel"/>
     <w:tmpl w:val="1542E6E2"/>
@@ -9777,7 +11297,7 @@
       </w:pPr>
     </w:lvl>
   </w:abstractNum>
-  <w:abstractNum w:abstractNumId="40" w15:restartNumberingAfterBreak="0">
+  <w:abstractNum w:abstractNumId="47" w15:restartNumberingAfterBreak="0">
     <w:nsid w:val="68EF717A"/>
     <w:multiLevelType w:val="hybridMultilevel"/>
     <w:tmpl w:val="686EAE96"/>
@@ -9863,7 +11383,7 @@
       </w:pPr>
     </w:lvl>
   </w:abstractNum>
-  <w:abstractNum w:abstractNumId="41" w15:restartNumberingAfterBreak="0">
+  <w:abstractNum w:abstractNumId="48" w15:restartNumberingAfterBreak="0">
     <w:nsid w:val="6CAA0A14"/>
     <w:multiLevelType w:val="hybridMultilevel"/>
     <w:tmpl w:val="AB9ABBBA"/>
@@ -9949,7 +11469,7 @@
       </w:pPr>
     </w:lvl>
   </w:abstractNum>
-  <w:abstractNum w:abstractNumId="42" w15:restartNumberingAfterBreak="0">
+  <w:abstractNum w:abstractNumId="49" w15:restartNumberingAfterBreak="0">
     <w:nsid w:val="70071C03"/>
     <w:multiLevelType w:val="hybridMultilevel"/>
     <w:tmpl w:val="E3409D98"/>
@@ -10035,7 +11555,7 @@
       </w:pPr>
     </w:lvl>
   </w:abstractNum>
-  <w:abstractNum w:abstractNumId="43" w15:restartNumberingAfterBreak="0">
+  <w:abstractNum w:abstractNumId="50" w15:restartNumberingAfterBreak="0">
     <w:nsid w:val="72144C4D"/>
     <w:multiLevelType w:val="hybridMultilevel"/>
     <w:tmpl w:val="707CA6E4"/>
@@ -10121,7 +11641,7 @@
       </w:pPr>
     </w:lvl>
   </w:abstractNum>
-  <w:abstractNum w:abstractNumId="44" w15:restartNumberingAfterBreak="0">
+  <w:abstractNum w:abstractNumId="51" w15:restartNumberingAfterBreak="0">
     <w:nsid w:val="750A5F98"/>
     <w:multiLevelType w:val="hybridMultilevel"/>
     <w:tmpl w:val="4880BA48"/>
@@ -10207,7 +11727,7 @@
       </w:pPr>
     </w:lvl>
   </w:abstractNum>
-  <w:abstractNum w:abstractNumId="45" w15:restartNumberingAfterBreak="0">
+  <w:abstractNum w:abstractNumId="52" w15:restartNumberingAfterBreak="0">
     <w:nsid w:val="78233280"/>
     <w:multiLevelType w:val="hybridMultilevel"/>
     <w:tmpl w:val="F0B62002"/>
@@ -10293,7 +11813,93 @@
       </w:pPr>
     </w:lvl>
   </w:abstractNum>
-  <w:abstractNum w:abstractNumId="46" w15:restartNumberingAfterBreak="0">
+  <w:abstractNum w:abstractNumId="53" w15:restartNumberingAfterBreak="0">
+    <w:nsid w:val="79981D53"/>
+    <w:multiLevelType w:val="hybridMultilevel"/>
+    <w:tmpl w:val="37B69BD4"/>
+    <w:lvl w:ilvl="0" w:tplc="FFFFFFFF">
+      <w:start w:val="1"/>
+      <w:numFmt w:val="decimal"/>
+      <w:lvlText w:val="%1."/>
+      <w:lvlJc w:val="left"/>
+      <w:pPr>
+        <w:ind w:left="720" w:hanging="360"/>
+      </w:pPr>
+    </w:lvl>
+    <w:lvl w:ilvl="1" w:tplc="FFFFFFFF" w:tentative="1">
+      <w:start w:val="1"/>
+      <w:numFmt w:val="lowerLetter"/>
+      <w:lvlText w:val="%2."/>
+      <w:lvlJc w:val="left"/>
+      <w:pPr>
+        <w:ind w:left="1440" w:hanging="360"/>
+      </w:pPr>
+    </w:lvl>
+    <w:lvl w:ilvl="2" w:tplc="FFFFFFFF" w:tentative="1">
+      <w:start w:val="1"/>
+      <w:numFmt w:val="lowerRoman"/>
+      <w:lvlText w:val="%3."/>
+      <w:lvlJc w:val="right"/>
+      <w:pPr>
+        <w:ind w:left="2160" w:hanging="180"/>
+      </w:pPr>
+    </w:lvl>
+    <w:lvl w:ilvl="3" w:tplc="FFFFFFFF" w:tentative="1">
+      <w:start w:val="1"/>
+      <w:numFmt w:val="decimal"/>
+      <w:lvlText w:val="%4."/>
+      <w:lvlJc w:val="left"/>
+      <w:pPr>
+        <w:ind w:left="2880" w:hanging="360"/>
+      </w:pPr>
+    </w:lvl>
+    <w:lvl w:ilvl="4" w:tplc="FFFFFFFF" w:tentative="1">
+      <w:start w:val="1"/>
+      <w:numFmt w:val="lowerLetter"/>
+      <w:lvlText w:val="%5."/>
+      <w:lvlJc w:val="left"/>
+      <w:pPr>
+        <w:ind w:left="3600" w:hanging="360"/>
+      </w:pPr>
+    </w:lvl>
+    <w:lvl w:ilvl="5" w:tplc="FFFFFFFF" w:tentative="1">
+      <w:start w:val="1"/>
+      <w:numFmt w:val="lowerRoman"/>
+      <w:lvlText w:val="%6."/>
+      <w:lvlJc w:val="right"/>
+      <w:pPr>
+        <w:ind w:left="4320" w:hanging="180"/>
+      </w:pPr>
+    </w:lvl>
+    <w:lvl w:ilvl="6" w:tplc="FFFFFFFF" w:tentative="1">
+      <w:start w:val="1"/>
+      <w:numFmt w:val="decimal"/>
+      <w:lvlText w:val="%7."/>
+      <w:lvlJc w:val="left"/>
+      <w:pPr>
+        <w:ind w:left="5040" w:hanging="360"/>
+      </w:pPr>
+    </w:lvl>
+    <w:lvl w:ilvl="7" w:tplc="FFFFFFFF" w:tentative="1">
+      <w:start w:val="1"/>
+      <w:numFmt w:val="lowerLetter"/>
+      <w:lvlText w:val="%8."/>
+      <w:lvlJc w:val="left"/>
+      <w:pPr>
+        <w:ind w:left="5760" w:hanging="360"/>
+      </w:pPr>
+    </w:lvl>
+    <w:lvl w:ilvl="8" w:tplc="FFFFFFFF" w:tentative="1">
+      <w:start w:val="1"/>
+      <w:numFmt w:val="lowerRoman"/>
+      <w:lvlText w:val="%9."/>
+      <w:lvlJc w:val="right"/>
+      <w:pPr>
+        <w:ind w:left="6480" w:hanging="180"/>
+      </w:pPr>
+    </w:lvl>
+  </w:abstractNum>
+  <w:abstractNum w:abstractNumId="54" w15:restartNumberingAfterBreak="0">
     <w:nsid w:val="7B9C64E9"/>
     <w:multiLevelType w:val="hybridMultilevel"/>
     <w:tmpl w:val="7FDCA096"/>
@@ -10379,7 +11985,7 @@
       </w:pPr>
     </w:lvl>
   </w:abstractNum>
-  <w:abstractNum w:abstractNumId="47" w15:restartNumberingAfterBreak="0">
+  <w:abstractNum w:abstractNumId="55" w15:restartNumberingAfterBreak="0">
     <w:nsid w:val="7F10547C"/>
     <w:multiLevelType w:val="hybridMultilevel"/>
     <w:tmpl w:val="BD0E4DBC"/>
@@ -10466,148 +12072,172 @@
     </w:lvl>
   </w:abstractNum>
   <w:num w:numId="1" w16cid:durableId="1625118711">
-    <w:abstractNumId w:val="21"/>
+    <w:abstractNumId w:val="26"/>
   </w:num>
   <w:num w:numId="2" w16cid:durableId="70779357">
-    <w:abstractNumId w:val="39"/>
+    <w:abstractNumId w:val="46"/>
   </w:num>
   <w:num w:numId="3" w16cid:durableId="121964589">
+    <w:abstractNumId w:val="48"/>
+  </w:num>
+  <w:num w:numId="4" w16cid:durableId="1099911038">
+    <w:abstractNumId w:val="25"/>
+  </w:num>
+  <w:num w:numId="5" w16cid:durableId="2133547213">
+    <w:abstractNumId w:val="55"/>
+  </w:num>
+  <w:num w:numId="6" w16cid:durableId="1347557114">
+    <w:abstractNumId w:val="51"/>
+  </w:num>
+  <w:num w:numId="7" w16cid:durableId="498469222">
+    <w:abstractNumId w:val="12"/>
+  </w:num>
+  <w:num w:numId="8" w16cid:durableId="1267158917">
+    <w:abstractNumId w:val="38"/>
+  </w:num>
+  <w:num w:numId="9" w16cid:durableId="252666799">
     <w:abstractNumId w:val="41"/>
   </w:num>
-  <w:num w:numId="4" w16cid:durableId="1099911038">
-    <w:abstractNumId w:val="20"/>
-  </w:num>
-  <w:num w:numId="5" w16cid:durableId="2133547213">
-    <w:abstractNumId w:val="47"/>
-  </w:num>
-  <w:num w:numId="6" w16cid:durableId="1347557114">
-    <w:abstractNumId w:val="44"/>
-  </w:num>
-  <w:num w:numId="7" w16cid:durableId="498469222">
-    <w:abstractNumId w:val="10"/>
-  </w:num>
-  <w:num w:numId="8" w16cid:durableId="1267158917">
-    <w:abstractNumId w:val="32"/>
-  </w:num>
-  <w:num w:numId="9" w16cid:durableId="252666799">
-    <w:abstractNumId w:val="34"/>
-  </w:num>
   <w:num w:numId="10" w16cid:durableId="1171601791">
-    <w:abstractNumId w:val="46"/>
+    <w:abstractNumId w:val="54"/>
   </w:num>
   <w:num w:numId="11" w16cid:durableId="901452467">
-    <w:abstractNumId w:val="38"/>
+    <w:abstractNumId w:val="45"/>
   </w:num>
   <w:num w:numId="12" w16cid:durableId="1191379885">
     <w:abstractNumId w:val="2"/>
   </w:num>
   <w:num w:numId="13" w16cid:durableId="1045563900">
-    <w:abstractNumId w:val="16"/>
+    <w:abstractNumId w:val="21"/>
   </w:num>
   <w:num w:numId="14" w16cid:durableId="986472455">
-    <w:abstractNumId w:val="19"/>
+    <w:abstractNumId w:val="24"/>
   </w:num>
   <w:num w:numId="15" w16cid:durableId="1745759338">
     <w:abstractNumId w:val="3"/>
   </w:num>
   <w:num w:numId="16" w16cid:durableId="572005735">
-    <w:abstractNumId w:val="13"/>
+    <w:abstractNumId w:val="15"/>
   </w:num>
   <w:num w:numId="17" w16cid:durableId="375398526">
-    <w:abstractNumId w:val="14"/>
+    <w:abstractNumId w:val="17"/>
   </w:num>
   <w:num w:numId="18" w16cid:durableId="122579516">
-    <w:abstractNumId w:val="30"/>
+    <w:abstractNumId w:val="36"/>
   </w:num>
   <w:num w:numId="19" w16cid:durableId="1633319872">
+    <w:abstractNumId w:val="50"/>
+  </w:num>
+  <w:num w:numId="20" w16cid:durableId="1755977829">
+    <w:abstractNumId w:val="19"/>
+  </w:num>
+  <w:num w:numId="21" w16cid:durableId="1842427998">
+    <w:abstractNumId w:val="6"/>
+  </w:num>
+  <w:num w:numId="22" w16cid:durableId="1469394328">
+    <w:abstractNumId w:val="44"/>
+  </w:num>
+  <w:num w:numId="23" w16cid:durableId="1905212115">
     <w:abstractNumId w:val="43"/>
   </w:num>
-  <w:num w:numId="20" w16cid:durableId="1755977829">
-    <w:abstractNumId w:val="15"/>
-  </w:num>
-  <w:num w:numId="21" w16cid:durableId="1842427998">
-    <w:abstractNumId w:val="5"/>
-  </w:num>
-  <w:num w:numId="22" w16cid:durableId="1469394328">
-    <w:abstractNumId w:val="37"/>
-  </w:num>
-  <w:num w:numId="23" w16cid:durableId="1905212115">
-    <w:abstractNumId w:val="36"/>
-  </w:num>
   <w:num w:numId="24" w16cid:durableId="433474753">
-    <w:abstractNumId w:val="45"/>
+    <w:abstractNumId w:val="52"/>
   </w:num>
   <w:num w:numId="25" w16cid:durableId="1255552686">
     <w:abstractNumId w:val="4"/>
   </w:num>
   <w:num w:numId="26" w16cid:durableId="1171599513">
-    <w:abstractNumId w:val="33"/>
+    <w:abstractNumId w:val="40"/>
   </w:num>
   <w:num w:numId="27" w16cid:durableId="61677817">
+    <w:abstractNumId w:val="11"/>
+  </w:num>
+  <w:num w:numId="28" w16cid:durableId="442040546">
     <w:abstractNumId w:val="9"/>
   </w:num>
-  <w:num w:numId="28" w16cid:durableId="442040546">
-    <w:abstractNumId w:val="8"/>
-  </w:num>
   <w:num w:numId="29" w16cid:durableId="1358504835">
-    <w:abstractNumId w:val="12"/>
+    <w:abstractNumId w:val="14"/>
   </w:num>
   <w:num w:numId="30" w16cid:durableId="169106273">
-    <w:abstractNumId w:val="26"/>
+    <w:abstractNumId w:val="32"/>
   </w:num>
   <w:num w:numId="31" w16cid:durableId="1740514924">
-    <w:abstractNumId w:val="17"/>
+    <w:abstractNumId w:val="22"/>
   </w:num>
   <w:num w:numId="32" w16cid:durableId="683286073">
-    <w:abstractNumId w:val="6"/>
+    <w:abstractNumId w:val="7"/>
   </w:num>
   <w:num w:numId="33" w16cid:durableId="341014653">
-    <w:abstractNumId w:val="18"/>
+    <w:abstractNumId w:val="23"/>
   </w:num>
   <w:num w:numId="34" w16cid:durableId="689454880">
-    <w:abstractNumId w:val="11"/>
+    <w:abstractNumId w:val="13"/>
   </w:num>
   <w:num w:numId="35" w16cid:durableId="1561360855">
     <w:abstractNumId w:val="0"/>
   </w:num>
   <w:num w:numId="36" w16cid:durableId="138111358">
-    <w:abstractNumId w:val="31"/>
+    <w:abstractNumId w:val="37"/>
   </w:num>
   <w:num w:numId="37" w16cid:durableId="1204977049">
-    <w:abstractNumId w:val="42"/>
+    <w:abstractNumId w:val="49"/>
   </w:num>
   <w:num w:numId="38" w16cid:durableId="637538526">
+    <w:abstractNumId w:val="34"/>
+  </w:num>
+  <w:num w:numId="39" w16cid:durableId="1097336402">
+    <w:abstractNumId w:val="8"/>
+  </w:num>
+  <w:num w:numId="40" w16cid:durableId="94207786">
+    <w:abstractNumId w:val="30"/>
+  </w:num>
+  <w:num w:numId="41" w16cid:durableId="895777172">
     <w:abstractNumId w:val="28"/>
   </w:num>
-  <w:num w:numId="39" w16cid:durableId="1097336402">
-    <w:abstractNumId w:val="7"/>
-  </w:num>
-  <w:num w:numId="40" w16cid:durableId="94207786">
-    <w:abstractNumId w:val="24"/>
-  </w:num>
-  <w:num w:numId="41" w16cid:durableId="895777172">
-    <w:abstractNumId w:val="22"/>
-  </w:num>
   <w:num w:numId="42" w16cid:durableId="2039698966">
-    <w:abstractNumId w:val="27"/>
+    <w:abstractNumId w:val="33"/>
   </w:num>
   <w:num w:numId="43" w16cid:durableId="1742410145">
     <w:abstractNumId w:val="1"/>
   </w:num>
   <w:num w:numId="44" w16cid:durableId="148904776">
-    <w:abstractNumId w:val="23"/>
+    <w:abstractNumId w:val="29"/>
   </w:num>
   <w:num w:numId="45" w16cid:durableId="790827491">
-    <w:abstractNumId w:val="40"/>
+    <w:abstractNumId w:val="47"/>
   </w:num>
   <w:num w:numId="46" w16cid:durableId="1943223404">
-    <w:abstractNumId w:val="25"/>
+    <w:abstractNumId w:val="31"/>
   </w:num>
   <w:num w:numId="47" w16cid:durableId="1031419534">
-    <w:abstractNumId w:val="29"/>
+    <w:abstractNumId w:val="35"/>
   </w:num>
   <w:num w:numId="48" w16cid:durableId="301077794">
-    <w:abstractNumId w:val="35"/>
+    <w:abstractNumId w:val="42"/>
+  </w:num>
+  <w:num w:numId="49" w16cid:durableId="525631331">
+    <w:abstractNumId w:val="18"/>
+  </w:num>
+  <w:num w:numId="50" w16cid:durableId="559098654">
+    <w:abstractNumId w:val="27"/>
+  </w:num>
+  <w:num w:numId="51" w16cid:durableId="1429080345">
+    <w:abstractNumId w:val="39"/>
+  </w:num>
+  <w:num w:numId="52" w16cid:durableId="311522502">
+    <w:abstractNumId w:val="16"/>
+  </w:num>
+  <w:num w:numId="53" w16cid:durableId="743793499">
+    <w:abstractNumId w:val="53"/>
+  </w:num>
+  <w:num w:numId="54" w16cid:durableId="1512917144">
+    <w:abstractNumId w:val="20"/>
+  </w:num>
+  <w:num w:numId="55" w16cid:durableId="259024237">
+    <w:abstractNumId w:val="5"/>
+  </w:num>
+  <w:num w:numId="56" w16cid:durableId="1398934185">
+    <w:abstractNumId w:val="10"/>
   </w:num>
   <w:numIdMacAtCleanup w:val="48"/>
 </w:numbering>
@@ -11646,12 +13276,13 @@
     <w:autoRedefine/>
     <w:uiPriority w:val="39"/>
     <w:unhideWhenUsed/>
-    <w:rsid w:val="00907A7B"/>
+    <w:rsid w:val="000670A9"/>
     <w:pPr>
       <w:tabs>
-        <w:tab w:val="right" w:leader="dot" w:pos="9344"/>
+        <w:tab w:val="right" w:leader="dot" w:pos="9354"/>
       </w:tabs>
       <w:spacing w:after="100"/>
+      <w:ind w:firstLine="0"/>
       <w:jc w:val="left"/>
     </w:pPr>
   </w:style>
@@ -11692,10 +13323,13 @@
     <w:autoRedefine/>
     <w:uiPriority w:val="39"/>
     <w:unhideWhenUsed/>
-    <w:rsid w:val="000142B9"/>
+    <w:rsid w:val="000670A9"/>
     <w:pPr>
+      <w:tabs>
+        <w:tab w:val="right" w:leader="dot" w:pos="9344"/>
+      </w:tabs>
       <w:spacing w:after="100"/>
-      <w:ind w:left="240"/>
+      <w:ind w:left="240" w:firstLine="611"/>
     </w:pPr>
   </w:style>
   <w:style w:type="paragraph" w:styleId="TOC3">

</xml_diff>

<commit_message>
Iesākta testēšanas dokumenta izveide
</commit_message>
<xml_diff>
--- a/KvalifikacijasEksamenaDokumenti/Kvalifikacijas_darbs.docx
+++ b/KvalifikacijasEksamenaDokumenti/Kvalifikacijas_darbs.docx
@@ -8999,6 +8999,8 @@
         <w:t xml:space="preserve"> salīdzinot ar citiem datorspēļu izstrādes rīkiem nebija tik liela pieredze. Kā arī Unity tika izvēlēts, tā vieglās izmantojamības dēļ, kā arī Unity rīks ir ļoti labs datorspēļu rīks kurš sniedz visas nepieciešamās funkcijas, pat pieredzējušiem datorspēļu izstrādātājiem.</w:t>
       </w:r>
     </w:p>
+    <w:p/>
+    <w:p/>
     <w:p>
       <w:pPr>
         <w:pStyle w:val="Heading3"/>
@@ -9008,6 +9010,7 @@
         </w:numPr>
       </w:pPr>
       <w:r>
+        <w:lastRenderedPageBreak/>
         <w:t>Visual Studio Code</w:t>
       </w:r>
     </w:p>
@@ -9030,7 +9033,6 @@
         <w:ind w:firstLine="0"/>
       </w:pPr>
       <w:r>
-        <w:lastRenderedPageBreak/>
         <w:t>Visual Studio Code ir Microsoft izstrādāts pirmkoda redaktors operētājsistēmai Windows, Linux un MacOS. Funkcija ietver atbalstu atkļūdošanai, sintakses izcelšanai, automātiskā koda pabeigšanai un vēl citas funkcijas, kuras atvieglo darbu, kā paplašinājumus.</w:t>
       </w:r>
     </w:p>
@@ -9211,6 +9213,7 @@
         <w:ind w:firstLine="0"/>
       </w:pPr>
       <w:r>
+        <w:lastRenderedPageBreak/>
         <w:tab/>
         <w:t xml:space="preserve">Izstrādātājs izmanto šo rīku, lai varētu ievietot visus vajadzīgos datus datorspēlei </w:t>
       </w:r>
@@ -9228,7 +9231,6 @@
       </w:pPr>
       <w:bookmarkStart w:id="15" w:name="_Toc187496877"/>
       <w:r>
-        <w:lastRenderedPageBreak/>
         <w:t>Iespējamo (</w:t>
       </w:r>
       <w:r>
@@ -9344,6 +9346,7 @@
         <w:t>Kopumā tas ir noderīgs redaktors jeb rīks, kas atbilst gan programmētāju, gan ikdienas lietotāju vajadzībām teksta rediģēšanai.</w:t>
       </w:r>
     </w:p>
+    <w:p/>
     <w:p>
       <w:pPr>
         <w:pStyle w:val="Heading3"/>
@@ -9353,6 +9356,7 @@
         </w:numPr>
       </w:pPr>
       <w:r>
+        <w:lastRenderedPageBreak/>
         <w:t>SourceForge</w:t>
       </w:r>
     </w:p>
@@ -9369,11 +9373,7 @@
         <w:t>lietojumprogrammas</w:t>
       </w:r>
       <w:r>
-        <w:t xml:space="preserve">. SourceForge ir pazīstams kā viens no vecākajiem un ilgstošāk darbojošajiem </w:t>
-      </w:r>
-      <w:r>
-        <w:lastRenderedPageBreak/>
-        <w:t xml:space="preserve">atvērtā koda programmatūras izplatīšanas </w:t>
+        <w:t xml:space="preserve">. SourceForge ir pazīstams kā viens no vecākajiem un ilgstošāk darbojošajiem atvērtā koda programmatūras izplatīšanas </w:t>
       </w:r>
       <w:r>
         <w:t>portāliem</w:t>
@@ -9587,7 +9587,7 @@
       </w:pPr>
       <w:bookmarkStart w:id="18" w:name="_Toc187496881"/>
       <w:r>
-        <w:t>Klašu diagramma / ER diagramma</w:t>
+        <w:t>Klašu diagramma</w:t>
       </w:r>
       <w:bookmarkEnd w:id="18"/>
     </w:p>
@@ -9986,574 +9986,76 @@
       </w:pPr>
       <w:bookmarkStart w:id="23" w:name="_Toc187496886"/>
       <w:r>
+        <w:lastRenderedPageBreak/>
         <w:t>4.3. Datu struktūru apraksts</w:t>
       </w:r>
       <w:bookmarkEnd w:id="23"/>
     </w:p>
     <w:p>
       <w:pPr>
-        <w:spacing w:after="160" w:line="259" w:lineRule="auto"/>
+        <w:ind w:hanging="1134"/>
+        <w:jc w:val="center"/>
+      </w:pPr>
+      <w:r>
+        <w:rPr>
+          <w:noProof/>
+          <w14:ligatures w14:val="none"/>
+        </w:rPr>
+        <w:drawing>
+          <wp:inline distT="0" distB="0" distL="0" distR="0" wp14:anchorId="56653D54" wp14:editId="6FFDC6FB">
+            <wp:extent cx="7086261" cy="4053385"/>
+            <wp:effectExtent l="0" t="0" r="635" b="4445"/>
+            <wp:docPr id="2010042733" name="Picture 1" descr="A screenshot of a computer screen&#10;&#10;AI-generated content may be incorrect."/>
+            <wp:cNvGraphicFramePr>
+              <a:graphicFrameLocks xmlns:a="http://schemas.openxmlformats.org/drawingml/2006/main" noChangeAspect="1"/>
+            </wp:cNvGraphicFramePr>
+            <a:graphic xmlns:a="http://schemas.openxmlformats.org/drawingml/2006/main">
+              <a:graphicData uri="http://schemas.openxmlformats.org/drawingml/2006/picture">
+                <pic:pic xmlns:pic="http://schemas.openxmlformats.org/drawingml/2006/picture">
+                  <pic:nvPicPr>
+                    <pic:cNvPr id="2010042733" name="Picture 1" descr="A screenshot of a computer screen&#10;&#10;AI-generated content may be incorrect."/>
+                    <pic:cNvPicPr/>
+                  </pic:nvPicPr>
+                  <pic:blipFill>
+                    <a:blip r:embed="rId16">
+                      <a:extLst>
+                        <a:ext uri="{28A0092B-C50C-407E-A947-70E740481C1C}">
+                          <a14:useLocalDpi xmlns:a14="http://schemas.microsoft.com/office/drawing/2010/main" val="0"/>
+                        </a:ext>
+                      </a:extLst>
+                    </a:blip>
+                    <a:stretch>
+                      <a:fillRect/>
+                    </a:stretch>
+                  </pic:blipFill>
+                  <pic:spPr>
+                    <a:xfrm>
+                      <a:off x="0" y="0"/>
+                      <a:ext cx="7111286" cy="4067700"/>
+                    </a:xfrm>
+                    <a:prstGeom prst="rect">
+                      <a:avLst/>
+                    </a:prstGeom>
+                  </pic:spPr>
+                </pic:pic>
+              </a:graphicData>
+            </a:graphic>
+          </wp:inline>
+        </w:drawing>
+      </w:r>
+    </w:p>
+    <w:p>
+      <w:pPr>
         <w:ind w:firstLine="0"/>
-        <w:jc w:val="left"/>
-      </w:pPr>
-      <w:r>
-        <w:t>Komponenšu diagramma attēlo sistēmas loģisko struktūru, parādot, kā dažādas programmatūras komponentes tiek organizētas un savstarpeji miedarbojas</w:t>
-      </w:r>
-      <w:r>
-        <w:t xml:space="preserve"> (skatīt 1.attēlu)</w:t>
-      </w:r>
-      <w:r>
-        <w:t>.</w:t>
-      </w:r>
-    </w:p>
-    <w:p>
-      <w:pPr>
         <w:rPr>
           <w:rFonts w:eastAsiaTheme="majorEastAsia"/>
-          <w:u w:val="single"/>
-        </w:rPr>
-      </w:pPr>
-      <w:r>
+        </w:rPr>
+      </w:pPr>
+    </w:p>
+    <w:p>
+      <w:pPr>
         <w:rPr>
           <w:rFonts w:eastAsiaTheme="majorEastAsia"/>
-          <w:u w:val="single"/>
-        </w:rPr>
-        <w:lastRenderedPageBreak/>
-        <w:t>Izvēlnes sistēma</w:t>
-      </w:r>
-      <w:r>
-        <w:rPr>
-          <w:rFonts w:eastAsiaTheme="majorEastAsia"/>
-          <w:u w:val="single"/>
-        </w:rPr>
-        <w:t>:</w:t>
-      </w:r>
-    </w:p>
-    <w:p>
-      <w:pPr>
-        <w:pStyle w:val="ListParagraph"/>
-        <w:numPr>
-          <w:ilvl w:val="0"/>
-          <w:numId w:val="134"/>
-        </w:numPr>
-        <w:rPr>
-          <w:rFonts w:eastAsiaTheme="majorEastAsia"/>
-          <w:u w:val="single"/>
-        </w:rPr>
-      </w:pPr>
-      <w:r>
-        <w:rPr>
-          <w:rFonts w:eastAsiaTheme="majorEastAsia"/>
-        </w:rPr>
-        <w:t>MenuManager: Pārvalda izvēlnes ekrānu, tās mijiedarbību un navigāciju</w:t>
-      </w:r>
-    </w:p>
-    <w:p>
-      <w:pPr>
-        <w:pStyle w:val="ListParagraph"/>
-        <w:numPr>
-          <w:ilvl w:val="0"/>
-          <w:numId w:val="134"/>
-        </w:numPr>
-        <w:rPr>
-          <w:rFonts w:eastAsiaTheme="majorEastAsia"/>
-          <w:u w:val="single"/>
-        </w:rPr>
-      </w:pPr>
-      <w:r>
-        <w:rPr>
-          <w:rFonts w:eastAsiaTheme="majorEastAsia"/>
-        </w:rPr>
-        <w:t>LobbyManager: Nodrošina funkcionalitāti, spēles telpu izveidi un pārvaldīšanu</w:t>
-      </w:r>
-    </w:p>
-    <w:p>
-      <w:pPr>
-        <w:pStyle w:val="ListParagraph"/>
-        <w:numPr>
-          <w:ilvl w:val="0"/>
-          <w:numId w:val="134"/>
-        </w:numPr>
-        <w:rPr>
-          <w:rFonts w:eastAsiaTheme="majorEastAsia"/>
-          <w:u w:val="single"/>
-        </w:rPr>
-      </w:pPr>
-      <w:r>
-        <w:rPr>
-          <w:rFonts w:eastAsiaTheme="majorEastAsia"/>
-        </w:rPr>
-        <w:t>SettingsManager: Pārvalda spēlētāja iestatījumus un to saglabāšanu</w:t>
-      </w:r>
-    </w:p>
-    <w:p>
-      <w:pPr>
-        <w:rPr>
-          <w:rFonts w:eastAsiaTheme="majorEastAsia"/>
-          <w:u w:val="single"/>
-        </w:rPr>
-      </w:pPr>
-      <w:r>
-        <w:rPr>
-          <w:rFonts w:eastAsiaTheme="majorEastAsia"/>
-          <w:u w:val="single"/>
-        </w:rPr>
-        <w:t>Tīkla sistēma:</w:t>
-      </w:r>
-    </w:p>
-    <w:p>
-      <w:pPr>
-        <w:pStyle w:val="ListParagraph"/>
-        <w:numPr>
-          <w:ilvl w:val="0"/>
-          <w:numId w:val="135"/>
-        </w:numPr>
-        <w:rPr>
-          <w:rFonts w:eastAsiaTheme="majorEastAsia"/>
-          <w:u w:val="single"/>
-        </w:rPr>
-      </w:pPr>
-      <w:r>
-        <w:rPr>
-          <w:rFonts w:eastAsiaTheme="majorEastAsia"/>
-        </w:rPr>
-        <w:t>NetworkManager: Pārvalda tīkla savienojumus un datu sinhronizāciju starp spēlētājiem un serveri</w:t>
-      </w:r>
-    </w:p>
-    <w:p>
-      <w:pPr>
-        <w:pStyle w:val="ListParagraph"/>
-        <w:numPr>
-          <w:ilvl w:val="0"/>
-          <w:numId w:val="135"/>
-        </w:numPr>
-        <w:rPr>
-          <w:rFonts w:eastAsiaTheme="majorEastAsia"/>
-          <w:u w:val="single"/>
-        </w:rPr>
-      </w:pPr>
-      <w:r>
-        <w:rPr>
-          <w:rFonts w:eastAsiaTheme="majorEastAsia"/>
-        </w:rPr>
-        <w:t>RelayManager: Nodrosina savienojamību caur Unity Relay pieejamo pakalpojumu</w:t>
-      </w:r>
-    </w:p>
-    <w:p>
-      <w:pPr>
-        <w:rPr>
-          <w:rFonts w:eastAsiaTheme="majorEastAsia"/>
-          <w:u w:val="single"/>
-        </w:rPr>
-      </w:pPr>
-      <w:r>
-        <w:rPr>
-          <w:rFonts w:eastAsiaTheme="majorEastAsia"/>
-          <w:u w:val="single"/>
-        </w:rPr>
-        <w:t>Spēles pamatsistēmas:</w:t>
-      </w:r>
-    </w:p>
-    <w:p>
-      <w:pPr>
-        <w:pStyle w:val="ListParagraph"/>
-        <w:numPr>
-          <w:ilvl w:val="0"/>
-          <w:numId w:val="136"/>
-        </w:numPr>
-        <w:rPr>
-          <w:rFonts w:eastAsiaTheme="majorEastAsia"/>
-        </w:rPr>
-      </w:pPr>
-      <w:r>
-        <w:rPr>
-          <w:rFonts w:eastAsiaTheme="majorEastAsia"/>
-        </w:rPr>
-        <w:t>GameManager:Pārvalda spēles stāvokli un loģiku</w:t>
-      </w:r>
-    </w:p>
-    <w:p>
-      <w:pPr>
-        <w:pStyle w:val="ListParagraph"/>
-        <w:numPr>
-          <w:ilvl w:val="0"/>
-          <w:numId w:val="136"/>
-        </w:numPr>
-        <w:rPr>
-          <w:rFonts w:eastAsiaTheme="majorEastAsia"/>
-        </w:rPr>
-      </w:pPr>
-      <w:r>
-        <w:rPr>
-          <w:rFonts w:eastAsiaTheme="majorEastAsia"/>
-        </w:rPr>
-        <w:t>ScoreManager: Uztur rezultātu un vātu gūšanas funkcionalitāti</w:t>
-      </w:r>
-    </w:p>
-    <w:p>
-      <w:pPr>
-        <w:pStyle w:val="ListParagraph"/>
-        <w:numPr>
-          <w:ilvl w:val="0"/>
-          <w:numId w:val="136"/>
-        </w:numPr>
-        <w:rPr>
-          <w:rFonts w:eastAsiaTheme="majorEastAsia"/>
-        </w:rPr>
-      </w:pPr>
-      <w:r>
-        <w:rPr>
-          <w:rFonts w:eastAsiaTheme="majorEastAsia"/>
-        </w:rPr>
-        <w:t>NetworkSpawnManager: Pārvalda objektu radīšanu tīklā</w:t>
-      </w:r>
-    </w:p>
-    <w:p>
-      <w:pPr>
-        <w:rPr>
-          <w:rFonts w:eastAsiaTheme="majorEastAsia"/>
-          <w:u w:val="single"/>
-        </w:rPr>
-      </w:pPr>
-      <w:r>
-        <w:rPr>
-          <w:rFonts w:eastAsiaTheme="majorEastAsia"/>
-          <w:u w:val="single"/>
-        </w:rPr>
-        <w:t>Spēles objekti:</w:t>
-      </w:r>
-    </w:p>
-    <w:p>
-      <w:pPr>
-        <w:pStyle w:val="ListParagraph"/>
-        <w:numPr>
-          <w:ilvl w:val="0"/>
-          <w:numId w:val="137"/>
-        </w:numPr>
-        <w:rPr>
-          <w:rFonts w:eastAsiaTheme="majorEastAsia"/>
-        </w:rPr>
-      </w:pPr>
-      <w:r>
-        <w:rPr>
-          <w:rFonts w:eastAsiaTheme="majorEastAsia"/>
-        </w:rPr>
-        <w:t>Player: Reprezentē spēlētāja objektu</w:t>
-      </w:r>
-    </w:p>
-    <w:p>
-      <w:pPr>
-        <w:pStyle w:val="ListParagraph"/>
-        <w:numPr>
-          <w:ilvl w:val="0"/>
-          <w:numId w:val="137"/>
-        </w:numPr>
-        <w:rPr>
-          <w:rFonts w:eastAsiaTheme="majorEastAsia"/>
-        </w:rPr>
-      </w:pPr>
-      <w:r>
-        <w:rPr>
-          <w:rFonts w:eastAsiaTheme="majorEastAsia"/>
-        </w:rPr>
-        <w:t>PlayerMovement: Pārvalda spēlētāja kustību pa spēles laukumu</w:t>
-      </w:r>
-    </w:p>
-    <w:p>
-      <w:pPr>
-        <w:pStyle w:val="ListParagraph"/>
-        <w:numPr>
-          <w:ilvl w:val="0"/>
-          <w:numId w:val="137"/>
-        </w:numPr>
-        <w:rPr>
-          <w:rFonts w:eastAsiaTheme="majorEastAsia"/>
-        </w:rPr>
-      </w:pPr>
-      <w:r>
-        <w:rPr>
-          <w:rFonts w:eastAsiaTheme="majorEastAsia"/>
-        </w:rPr>
-        <w:t>CameraFollow: Nodrosina kameras kustību, sekošanu spēlētājam</w:t>
-      </w:r>
-    </w:p>
-    <w:p>
-      <w:pPr>
-        <w:rPr>
-          <w:rFonts w:eastAsiaTheme="majorEastAsia"/>
-          <w:u w:val="single"/>
-        </w:rPr>
-      </w:pPr>
-      <w:r>
-        <w:rPr>
-          <w:rFonts w:eastAsiaTheme="majorEastAsia"/>
-          <w:u w:val="single"/>
-        </w:rPr>
-        <w:t>Spēles elementi:</w:t>
-      </w:r>
-    </w:p>
-    <w:p>
-      <w:pPr>
-        <w:pStyle w:val="ListParagraph"/>
-        <w:numPr>
-          <w:ilvl w:val="0"/>
-          <w:numId w:val="139"/>
-        </w:numPr>
-        <w:rPr>
-          <w:rFonts w:eastAsiaTheme="majorEastAsia"/>
-        </w:rPr>
-      </w:pPr>
-      <w:r>
-        <w:rPr>
-          <w:rFonts w:eastAsiaTheme="majorEastAsia"/>
-        </w:rPr>
-        <w:t>Puck: Hokeja ripas objekts, tā uzvedība</w:t>
-      </w:r>
-    </w:p>
-    <w:p>
-      <w:pPr>
-        <w:pStyle w:val="ListParagraph"/>
-        <w:numPr>
-          <w:ilvl w:val="0"/>
-          <w:numId w:val="139"/>
-        </w:numPr>
-        <w:rPr>
-          <w:rFonts w:eastAsiaTheme="majorEastAsia"/>
-        </w:rPr>
-      </w:pPr>
-      <w:r>
-        <w:rPr>
-          <w:rFonts w:eastAsiaTheme="majorEastAsia"/>
-        </w:rPr>
-        <w:t>GoalTrigger: Vārtu gūšanas pārbaude</w:t>
-      </w:r>
-    </w:p>
-    <w:p>
-      <w:pPr>
-        <w:rPr>
-          <w:rFonts w:eastAsiaTheme="majorEastAsia"/>
-          <w:u w:val="single"/>
-        </w:rPr>
-      </w:pPr>
-      <w:r>
-        <w:rPr>
-          <w:rFonts w:eastAsiaTheme="majorEastAsia"/>
-          <w:u w:val="single"/>
-        </w:rPr>
-        <w:t>UI sistēmas:</w:t>
-      </w:r>
-    </w:p>
-    <w:p>
-      <w:pPr>
-        <w:pStyle w:val="ListParagraph"/>
-        <w:numPr>
-          <w:ilvl w:val="0"/>
-          <w:numId w:val="140"/>
-        </w:numPr>
-        <w:rPr>
-          <w:rFonts w:eastAsiaTheme="majorEastAsia"/>
-        </w:rPr>
-      </w:pPr>
-      <w:r>
-        <w:rPr>
-          <w:rFonts w:eastAsiaTheme="majorEastAsia"/>
-        </w:rPr>
-        <w:t>HUD: parāda spēles informāciju</w:t>
-      </w:r>
-    </w:p>
-    <w:p>
-      <w:pPr>
-        <w:pStyle w:val="ListParagraph"/>
-        <w:numPr>
-          <w:ilvl w:val="0"/>
-          <w:numId w:val="140"/>
-        </w:numPr>
-        <w:rPr>
-          <w:rFonts w:eastAsiaTheme="majorEastAsia"/>
-        </w:rPr>
-      </w:pPr>
-      <w:r>
-        <w:rPr>
-          <w:rFonts w:eastAsiaTheme="majorEastAsia"/>
-        </w:rPr>
-        <w:t>StaminaBar: Attēlo spēlētāja enerģijas daudzumu</w:t>
-      </w:r>
-    </w:p>
-    <w:p>
-      <w:pPr>
-        <w:ind w:firstLine="0"/>
-        <w:rPr>
-          <w:rFonts w:eastAsiaTheme="majorEastAsia"/>
-        </w:rPr>
-      </w:pPr>
-      <w:r>
-        <w:rPr>
-          <w:rFonts w:eastAsiaTheme="majorEastAsia"/>
-        </w:rPr>
-        <w:t>ER diagramma attēlo sistēmas datu struktūras un to savstarpējās attiecības.</w:t>
-      </w:r>
-    </w:p>
-    <w:p>
-      <w:pPr>
-        <w:ind w:firstLine="0"/>
-        <w:rPr>
-          <w:rFonts w:eastAsiaTheme="majorEastAsia"/>
-        </w:rPr>
-      </w:pPr>
-      <w:r>
-        <w:rPr>
-          <w:rFonts w:eastAsiaTheme="majorEastAsia"/>
-        </w:rPr>
-        <w:tab/>
-      </w:r>
-      <w:r>
-        <w:rPr>
-          <w:rFonts w:eastAsiaTheme="majorEastAsia"/>
-          <w:u w:val="single"/>
-        </w:rPr>
-        <w:t>Spēlētājs:</w:t>
-      </w:r>
-      <w:r>
-        <w:rPr>
-          <w:rFonts w:eastAsiaTheme="majorEastAsia"/>
-        </w:rPr>
-        <w:t xml:space="preserve"> Satur informāciju par spēlētāju</w:t>
-      </w:r>
-    </w:p>
-    <w:p>
-      <w:pPr>
-        <w:ind w:firstLine="0"/>
-        <w:rPr>
-          <w:rFonts w:eastAsiaTheme="majorEastAsia"/>
-        </w:rPr>
-      </w:pPr>
-      <w:r>
-        <w:rPr>
-          <w:rFonts w:eastAsiaTheme="majorEastAsia"/>
-        </w:rPr>
-        <w:tab/>
-      </w:r>
-      <w:r>
-        <w:rPr>
-          <w:rFonts w:eastAsiaTheme="majorEastAsia"/>
-          <w:u w:val="single"/>
-        </w:rPr>
-        <w:t>Komanda:</w:t>
-      </w:r>
-      <w:r>
-        <w:rPr>
-          <w:rFonts w:eastAsiaTheme="majorEastAsia"/>
-        </w:rPr>
-        <w:t xml:space="preserve"> Satur informāciju par komandu</w:t>
-      </w:r>
-    </w:p>
-    <w:p>
-      <w:pPr>
-        <w:ind w:firstLine="0"/>
-        <w:rPr>
-          <w:rFonts w:eastAsiaTheme="majorEastAsia"/>
-        </w:rPr>
-      </w:pPr>
-      <w:r>
-        <w:rPr>
-          <w:rFonts w:eastAsiaTheme="majorEastAsia"/>
-        </w:rPr>
-        <w:tab/>
-      </w:r>
-      <w:r>
-        <w:rPr>
-          <w:rFonts w:eastAsiaTheme="majorEastAsia"/>
-          <w:u w:val="single"/>
-        </w:rPr>
-        <w:t>Ripa:</w:t>
-      </w:r>
-      <w:r>
-        <w:rPr>
-          <w:rFonts w:eastAsiaTheme="majorEastAsia"/>
-        </w:rPr>
-        <w:t xml:space="preserve"> Satur informāciju par spēles sesiju</w:t>
-      </w:r>
-    </w:p>
-    <w:p>
-      <w:pPr>
-        <w:ind w:firstLine="0"/>
-        <w:rPr>
-          <w:rFonts w:eastAsiaTheme="majorEastAsia"/>
-        </w:rPr>
-      </w:pPr>
-      <w:r>
-        <w:rPr>
-          <w:rFonts w:eastAsiaTheme="majorEastAsia"/>
-        </w:rPr>
-        <w:tab/>
-      </w:r>
-      <w:r>
-        <w:rPr>
-          <w:rFonts w:eastAsiaTheme="majorEastAsia"/>
-          <w:u w:val="single"/>
-        </w:rPr>
-        <w:t>Vārti:</w:t>
-      </w:r>
-      <w:r>
-        <w:rPr>
-          <w:rFonts w:eastAsiaTheme="majorEastAsia"/>
-        </w:rPr>
-        <w:t xml:space="preserve"> Satur informāciju par gūtajiem vārtiem</w:t>
-      </w:r>
-    </w:p>
-    <w:p>
-      <w:pPr>
-        <w:ind w:firstLine="0"/>
-        <w:rPr>
-          <w:rFonts w:eastAsiaTheme="majorEastAsia"/>
-        </w:rPr>
-      </w:pPr>
-      <w:r>
-        <w:rPr>
-          <w:rFonts w:eastAsiaTheme="majorEastAsia"/>
-        </w:rPr>
-        <w:tab/>
-      </w:r>
-      <w:r>
-        <w:rPr>
-          <w:rFonts w:eastAsiaTheme="majorEastAsia"/>
-          <w:u w:val="single"/>
-        </w:rPr>
-        <w:t>Iestatijumi:</w:t>
-      </w:r>
-      <w:r>
-        <w:rPr>
-          <w:rFonts w:eastAsiaTheme="majorEastAsia"/>
-        </w:rPr>
-        <w:t xml:space="preserve"> Satur informāciju par spēlētāja iestatījumiem</w:t>
-      </w:r>
-    </w:p>
-    <w:p>
-      <w:pPr>
-        <w:ind w:firstLine="0"/>
-        <w:rPr>
-          <w:rFonts w:eastAsiaTheme="majorEastAsia"/>
-        </w:rPr>
-      </w:pPr>
-      <w:r>
-        <w:rPr>
-          <w:rFonts w:eastAsiaTheme="majorEastAsia"/>
-        </w:rPr>
-        <w:t>Lietojumgadijuma diagramma attēlo sistēmas funkcionalitāti no lietotāja perspektīvas, definējot, kādas darbības lietotāji var veikt izstrādātāja spēle.</w:t>
-      </w:r>
-    </w:p>
-    <w:p>
-      <w:pPr>
-        <w:ind w:firstLine="0"/>
-        <w:rPr>
-          <w:rFonts w:eastAsiaTheme="majorEastAsia"/>
-        </w:rPr>
-      </w:pPr>
-    </w:p>
-    <w:p>
-      <w:pPr>
-        <w:rPr>
-          <w:rFonts w:eastAsiaTheme="majorEastAsia"/>
         </w:rPr>
       </w:pPr>
     </w:p>
@@ -10563,7 +10065,6 @@
       </w:pPr>
       <w:bookmarkStart w:id="24" w:name="_Toc187496887"/>
       <w:r>
-        <w:lastRenderedPageBreak/>
         <w:t>5. Lietotāju ceļvedis</w:t>
       </w:r>
       <w:bookmarkEnd w:id="24"/>
@@ -10589,15 +10090,26 @@
       <w:pPr>
         <w:pStyle w:val="Heading1"/>
       </w:pPr>
+      <w:r>
+        <w:lastRenderedPageBreak/>
+        <w:t xml:space="preserve">6. </w:t>
+      </w:r>
       <w:bookmarkStart w:id="25" w:name="_Toc187496888"/>
       <w:r>
-        <w:lastRenderedPageBreak/>
-        <w:t>6. Testēšanas dokumentācija</w:t>
+        <w:t>Testēšanas dokumentācija</w:t>
       </w:r>
       <w:bookmarkEnd w:id="25"/>
     </w:p>
     <w:p>
       <w:pPr>
+        <w:ind w:firstLine="0"/>
+      </w:pPr>
+      <w:r>
+        <w:t>Šajā nodaļa tiks aprakstīta Datorspēles “Hokejs” testēšana, kādas testēšanas metodes tiks izmantotas un testpiemēru rezultāti.</w:t>
+      </w:r>
+    </w:p>
+    <w:p>
+      <w:pPr>
         <w:pStyle w:val="Heading2"/>
       </w:pPr>
       <w:bookmarkStart w:id="26" w:name="_Toc187496889"/>
@@ -10605,6 +10117,31 @@
         <w:t>6.1. Izvēlētas testēšanas metodes, rīku apraksts un pamatojums</w:t>
       </w:r>
       <w:bookmarkEnd w:id="26"/>
+    </w:p>
+    <w:p>
+      <w:r>
+        <w:t>Tiks izmantota manuala testēšanas metode, izmantojot Excel, kā testēšanas žurnālu. Šī metode tiek izmantota, jo izstrādātājs vairākārtīgi mācību processā izmantojis manuālās testēšanas žurnālus, izmantojot Excel programmatūru.</w:t>
+      </w:r>
+    </w:p>
+    <w:p>
+      <w:r>
+        <w:t>Excel lietotne, ir viena no Microsoft Office programmatūrām. Tā ir izstrādātā kā tabulas veidošanas un aprēķinu rīks, kas piedāvā plašu funkcionalitāti datu orgranizēšanai, analīzei un datu vizualizācijai.</w:t>
+      </w:r>
+    </w:p>
+    <w:p>
+      <w:r>
+        <w:t>Excel ir izvēlēts kā esošais rīks, jo Izstrādātājs ir izmantojis šo rīku iepriekš, un balstoties un Izstrādātāja pieredzi, programmatūra sniedz visu nepieciešamo, lai veiktu manuālo testēšanu.</w:t>
+      </w:r>
+    </w:p>
+    <w:p>
+      <w:r>
+        <w:t>Manuālājā testēšana tiks izmantotas divas metodes – white box un black box. White box ir testēšanas metode, kura pārbauda programmatūras iekšējo struktūru un kodu. Savukārt black box testēšanas metode sniedz iespēu notestēt funkcionalitāti no lietotāja perspektīvas.</w:t>
+      </w:r>
+    </w:p>
+    <w:p>
+      <w:pPr>
+        <w:ind w:firstLine="0"/>
+      </w:pPr>
     </w:p>
     <w:p>
       <w:pPr>
@@ -10739,9 +10276,9 @@
       <w:bookmarkEnd w:id="32"/>
     </w:p>
     <w:sectPr>
-      <w:footerReference w:type="default" r:id="rId16"/>
-      <w:headerReference w:type="first" r:id="rId17"/>
-      <w:footerReference w:type="first" r:id="rId18"/>
+      <w:footerReference w:type="default" r:id="rId17"/>
+      <w:headerReference w:type="first" r:id="rId18"/>
+      <w:footerReference w:type="first" r:id="rId19"/>
       <w:type w:val="oddPage"/>
       <w:pgSz w:w="11906" w:h="16838"/>
       <w:pgMar w:top="1134" w:right="1134" w:bottom="1134" w:left="1418" w:header="709" w:footer="709" w:gutter="0"/>

</xml_diff>